<commit_message>
begin hoofdstuk 4 rapport
</commit_message>
<xml_diff>
--- a/files/Rapport/rapportedit 25-05.docx
+++ b/files/Rapport/rapportedit 25-05.docx
@@ -4,7 +4,7 @@
   <w:body>
     <w:p>
       <w:pPr>
-        <w:pStyle w:val="Titel"/>
+        <w:pStyle w:val="Title"/>
       </w:pPr>
       <w:r>
         <w:rPr>
@@ -120,20 +120,15 @@
     </w:p>
     <w:p>
       <w:pPr>
-        <w:pStyle w:val="Titel"/>
-      </w:pPr>
-      <w:r>
-        <w:t xml:space="preserve">Smart </w:t>
-      </w:r>
-      <w:proofErr w:type="spellStart"/>
-      <w:r>
-        <w:t>Fooseball</w:t>
-      </w:r>
-      <w:proofErr w:type="spellEnd"/>
-    </w:p>
-    <w:p>
-      <w:pPr>
-        <w:pStyle w:val="Ondertitel"/>
+        <w:pStyle w:val="Title"/>
+      </w:pPr>
+      <w:r>
+        <w:t>Smart Fooseball</w:t>
+      </w:r>
+    </w:p>
+    <w:p>
+      <w:pPr>
+        <w:pStyle w:val="Subtitle"/>
       </w:pPr>
       <w:r>
         <w:tab/>
@@ -174,26 +169,13 @@
     </w:p>
     <w:p>
       <w:r>
-        <w:t xml:space="preserve">Professionele Bachelor </w:t>
-      </w:r>
-      <w:proofErr w:type="spellStart"/>
-      <w:r>
-        <w:t>Ele</w:t>
-      </w:r>
-      <w:proofErr w:type="spellEnd"/>
-      <w:r>
-        <w:rPr>
-          <w:lang/>
-        </w:rPr>
+        <w:t>Professionele Bachelor Ele</w:t>
+      </w:r>
+      <w:r>
         <w:t>k</w:t>
       </w:r>
-      <w:proofErr w:type="spellStart"/>
-      <w:r>
-        <w:t>tronica</w:t>
-      </w:r>
-      <w:proofErr w:type="spellEnd"/>
-      <w:r>
-        <w:t xml:space="preserve">-ICT / </w:t>
+      <w:r>
+        <w:t xml:space="preserve">tronica-ICT / </w:t>
       </w:r>
       <w:r>
         <w:br/>
@@ -207,13 +189,8 @@
     </w:p>
     <w:p>
       <w:r>
-        <w:t xml:space="preserve">Mentor: Serge </w:t>
-      </w:r>
-      <w:proofErr w:type="spellStart"/>
-      <w:r>
-        <w:t>Fabre</w:t>
-      </w:r>
-      <w:proofErr w:type="spellEnd"/>
+        <w:t>Mentor: Serge Fabre</w:t>
+      </w:r>
       <w:r>
         <w:t>, Sabine Martens</w:t>
       </w:r>
@@ -226,7 +203,7 @@
       <w:commentRangeEnd w:id="0"/>
       <w:r>
         <w:rPr>
-          <w:rStyle w:val="Verwijzingopmerking"/>
+          <w:rStyle w:val="CommentReference"/>
         </w:rPr>
         <w:commentReference w:id="0"/>
       </w:r>
@@ -264,21 +241,16 @@
     </w:p>
     <w:p>
       <w:pPr>
-        <w:pStyle w:val="Titel"/>
+        <w:pStyle w:val="Title"/>
       </w:pPr>
       <w:r>
         <w:lastRenderedPageBreak/>
-        <w:t xml:space="preserve">Smart </w:t>
-      </w:r>
-      <w:proofErr w:type="spellStart"/>
-      <w:r>
-        <w:t>Fooseball</w:t>
-      </w:r>
-      <w:proofErr w:type="spellEnd"/>
-    </w:p>
-    <w:p>
-      <w:pPr>
-        <w:pStyle w:val="Ondertitel"/>
+        <w:t>Smart Fooseball</w:t>
+      </w:r>
+    </w:p>
+    <w:p>
+      <w:pPr>
+        <w:pStyle w:val="Subtitle"/>
       </w:pPr>
       <w:r>
         <w:t>Sieb</w:t>
@@ -424,21 +396,21 @@
       <w:commentRangeEnd w:id="2"/>
       <w:r>
         <w:rPr>
-          <w:rStyle w:val="Verwijzingopmerking"/>
+          <w:rStyle w:val="CommentReference"/>
         </w:rPr>
         <w:commentReference w:id="2"/>
       </w:r>
       <w:commentRangeEnd w:id="3"/>
       <w:r>
         <w:rPr>
-          <w:rStyle w:val="Verwijzingopmerking"/>
+          <w:rStyle w:val="CommentReference"/>
         </w:rPr>
         <w:commentReference w:id="3"/>
       </w:r>
       <w:commentRangeEnd w:id="4"/>
       <w:r>
         <w:rPr>
-          <w:rStyle w:val="Verwijzingopmerking"/>
+          <w:rStyle w:val="CommentReference"/>
         </w:rPr>
         <w:commentReference w:id="4"/>
       </w:r>
@@ -461,7 +433,7 @@
       <w:commentRangeEnd w:id="5"/>
       <w:r>
         <w:rPr>
-          <w:rStyle w:val="Verwijzingopmerking"/>
+          <w:rStyle w:val="CommentReference"/>
         </w:rPr>
         <w:commentReference w:id="5"/>
       </w:r>
@@ -471,7 +443,7 @@
     <w:bookmarkStart w:id="7" w:name="_Toc126946939"/>
     <w:p>
       <w:pPr>
-        <w:pStyle w:val="Inhopg1"/>
+        <w:pStyle w:val="TOC1"/>
         <w:tabs>
           <w:tab w:val="right" w:pos="9016"/>
         </w:tabs>
@@ -581,7 +553,7 @@
     </w:p>
     <w:p>
       <w:pPr>
-        <w:pStyle w:val="Inhopg1"/>
+        <w:pStyle w:val="TOC1"/>
         <w:tabs>
           <w:tab w:val="right" w:pos="9016"/>
         </w:tabs>
@@ -655,7 +627,7 @@
     </w:p>
     <w:p>
       <w:pPr>
-        <w:pStyle w:val="Inhopg1"/>
+        <w:pStyle w:val="TOC1"/>
         <w:tabs>
           <w:tab w:val="right" w:pos="9016"/>
         </w:tabs>
@@ -729,7 +701,7 @@
     </w:p>
     <w:p>
       <w:pPr>
-        <w:pStyle w:val="Inhopg1"/>
+        <w:pStyle w:val="TOC1"/>
         <w:tabs>
           <w:tab w:val="right" w:pos="9016"/>
         </w:tabs>
@@ -803,7 +775,7 @@
     </w:p>
     <w:p>
       <w:pPr>
-        <w:pStyle w:val="Inhopg1"/>
+        <w:pStyle w:val="TOC1"/>
         <w:tabs>
           <w:tab w:val="right" w:pos="9016"/>
         </w:tabs>
@@ -877,7 +849,7 @@
     </w:p>
     <w:p>
       <w:pPr>
-        <w:pStyle w:val="Inhopg1"/>
+        <w:pStyle w:val="TOC1"/>
         <w:tabs>
           <w:tab w:val="right" w:pos="9016"/>
         </w:tabs>
@@ -952,7 +924,7 @@
     </w:p>
     <w:p>
       <w:pPr>
-        <w:pStyle w:val="Inhopg2"/>
+        <w:pStyle w:val="TOC2"/>
         <w:tabs>
           <w:tab w:val="right" w:pos="9016"/>
         </w:tabs>
@@ -1035,7 +1007,7 @@
     </w:p>
     <w:p>
       <w:pPr>
-        <w:pStyle w:val="Inhopg2"/>
+        <w:pStyle w:val="TOC2"/>
         <w:tabs>
           <w:tab w:val="right" w:pos="9016"/>
         </w:tabs>
@@ -1118,7 +1090,7 @@
     </w:p>
     <w:p>
       <w:pPr>
-        <w:pStyle w:val="Inhopg2"/>
+        <w:pStyle w:val="TOC2"/>
         <w:tabs>
           <w:tab w:val="right" w:pos="9016"/>
         </w:tabs>
@@ -1202,7 +1174,7 @@
     </w:p>
     <w:p>
       <w:pPr>
-        <w:pStyle w:val="Inhopg2"/>
+        <w:pStyle w:val="TOC2"/>
         <w:tabs>
           <w:tab w:val="right" w:pos="9016"/>
         </w:tabs>
@@ -1286,7 +1258,7 @@
     </w:p>
     <w:p>
       <w:pPr>
-        <w:pStyle w:val="Inhopg2"/>
+        <w:pStyle w:val="TOC2"/>
         <w:tabs>
           <w:tab w:val="right" w:pos="9016"/>
         </w:tabs>
@@ -1370,7 +1342,7 @@
     </w:p>
     <w:p>
       <w:pPr>
-        <w:pStyle w:val="Inhopg2"/>
+        <w:pStyle w:val="TOC2"/>
         <w:tabs>
           <w:tab w:val="right" w:pos="9016"/>
         </w:tabs>
@@ -1453,7 +1425,7 @@
     </w:p>
     <w:p>
       <w:pPr>
-        <w:pStyle w:val="Inhopg1"/>
+        <w:pStyle w:val="TOC1"/>
         <w:tabs>
           <w:tab w:val="right" w:pos="9016"/>
         </w:tabs>
@@ -1528,7 +1500,7 @@
     </w:p>
     <w:p>
       <w:pPr>
-        <w:pStyle w:val="Inhopg2"/>
+        <w:pStyle w:val="TOC2"/>
         <w:tabs>
           <w:tab w:val="right" w:pos="9016"/>
         </w:tabs>
@@ -1611,7 +1583,7 @@
     </w:p>
     <w:p>
       <w:pPr>
-        <w:pStyle w:val="Inhopg2"/>
+        <w:pStyle w:val="TOC2"/>
         <w:tabs>
           <w:tab w:val="right" w:pos="9016"/>
         </w:tabs>
@@ -1694,7 +1666,7 @@
     </w:p>
     <w:p>
       <w:pPr>
-        <w:pStyle w:val="Inhopg2"/>
+        <w:pStyle w:val="TOC2"/>
         <w:tabs>
           <w:tab w:val="right" w:pos="9016"/>
         </w:tabs>
@@ -1777,7 +1749,7 @@
     </w:p>
     <w:p>
       <w:pPr>
-        <w:pStyle w:val="Inhopg2"/>
+        <w:pStyle w:val="TOC2"/>
         <w:tabs>
           <w:tab w:val="right" w:pos="9016"/>
         </w:tabs>
@@ -1860,7 +1832,7 @@
     </w:p>
     <w:p>
       <w:pPr>
-        <w:pStyle w:val="Inhopg2"/>
+        <w:pStyle w:val="TOC2"/>
         <w:tabs>
           <w:tab w:val="right" w:pos="9016"/>
         </w:tabs>
@@ -1943,7 +1915,7 @@
     </w:p>
     <w:p>
       <w:pPr>
-        <w:pStyle w:val="Inhopg1"/>
+        <w:pStyle w:val="TOC1"/>
         <w:tabs>
           <w:tab w:val="right" w:pos="9016"/>
         </w:tabs>
@@ -2018,7 +1990,7 @@
     </w:p>
     <w:p>
       <w:pPr>
-        <w:pStyle w:val="Inhopg2"/>
+        <w:pStyle w:val="TOC2"/>
         <w:tabs>
           <w:tab w:val="right" w:pos="9016"/>
         </w:tabs>
@@ -2101,7 +2073,7 @@
     </w:p>
     <w:p>
       <w:pPr>
-        <w:pStyle w:val="Inhopg2"/>
+        <w:pStyle w:val="TOC2"/>
         <w:tabs>
           <w:tab w:val="right" w:pos="9016"/>
         </w:tabs>
@@ -2184,7 +2156,7 @@
     </w:p>
     <w:p>
       <w:pPr>
-        <w:pStyle w:val="Inhopg2"/>
+        <w:pStyle w:val="TOC2"/>
         <w:tabs>
           <w:tab w:val="right" w:pos="9016"/>
         </w:tabs>
@@ -2268,7 +2240,7 @@
     </w:p>
     <w:p>
       <w:pPr>
-        <w:pStyle w:val="Inhopg2"/>
+        <w:pStyle w:val="TOC2"/>
         <w:tabs>
           <w:tab w:val="right" w:pos="9016"/>
         </w:tabs>
@@ -2352,7 +2324,7 @@
     </w:p>
     <w:p>
       <w:pPr>
-        <w:pStyle w:val="Inhopg2"/>
+        <w:pStyle w:val="TOC2"/>
         <w:tabs>
           <w:tab w:val="right" w:pos="9016"/>
         </w:tabs>
@@ -2435,7 +2407,7 @@
     </w:p>
     <w:p>
       <w:pPr>
-        <w:pStyle w:val="Inhopg2"/>
+        <w:pStyle w:val="TOC2"/>
         <w:tabs>
           <w:tab w:val="right" w:pos="9016"/>
         </w:tabs>
@@ -2518,7 +2490,7 @@
     </w:p>
     <w:p>
       <w:pPr>
-        <w:pStyle w:val="Inhopg1"/>
+        <w:pStyle w:val="TOC1"/>
         <w:tabs>
           <w:tab w:val="right" w:pos="9016"/>
         </w:tabs>
@@ -2593,7 +2565,7 @@
     </w:p>
     <w:p>
       <w:pPr>
-        <w:pStyle w:val="Inhopg2"/>
+        <w:pStyle w:val="TOC2"/>
         <w:tabs>
           <w:tab w:val="right" w:pos="9016"/>
         </w:tabs>
@@ -2676,7 +2648,7 @@
     </w:p>
     <w:p>
       <w:pPr>
-        <w:pStyle w:val="Inhopg2"/>
+        <w:pStyle w:val="TOC2"/>
         <w:tabs>
           <w:tab w:val="right" w:pos="9016"/>
         </w:tabs>
@@ -2759,7 +2731,7 @@
     </w:p>
     <w:p>
       <w:pPr>
-        <w:pStyle w:val="Inhopg2"/>
+        <w:pStyle w:val="TOC2"/>
         <w:tabs>
           <w:tab w:val="right" w:pos="9016"/>
         </w:tabs>
@@ -2842,7 +2814,7 @@
     </w:p>
     <w:p>
       <w:pPr>
-        <w:pStyle w:val="Inhopg2"/>
+        <w:pStyle w:val="TOC2"/>
         <w:tabs>
           <w:tab w:val="right" w:pos="9016"/>
         </w:tabs>
@@ -2925,7 +2897,7 @@
     </w:p>
     <w:p>
       <w:pPr>
-        <w:pStyle w:val="Inhopg2"/>
+        <w:pStyle w:val="TOC2"/>
         <w:tabs>
           <w:tab w:val="right" w:pos="9016"/>
         </w:tabs>
@@ -3008,7 +2980,7 @@
     </w:p>
     <w:p>
       <w:pPr>
-        <w:pStyle w:val="Inhopg1"/>
+        <w:pStyle w:val="TOC1"/>
         <w:tabs>
           <w:tab w:val="right" w:pos="9016"/>
         </w:tabs>
@@ -3083,7 +3055,7 @@
     </w:p>
     <w:p>
       <w:pPr>
-        <w:pStyle w:val="Inhopg1"/>
+        <w:pStyle w:val="TOC1"/>
         <w:tabs>
           <w:tab w:val="right" w:pos="9016"/>
         </w:tabs>
@@ -3158,7 +3130,7 @@
     </w:p>
     <w:p>
       <w:pPr>
-        <w:pStyle w:val="Inhopg1"/>
+        <w:pStyle w:val="TOC1"/>
         <w:tabs>
           <w:tab w:val="right" w:pos="9016"/>
         </w:tabs>
@@ -3233,7 +3205,7 @@
     </w:p>
     <w:p>
       <w:pPr>
-        <w:pStyle w:val="Inhopg1"/>
+        <w:pStyle w:val="TOC1"/>
         <w:tabs>
           <w:tab w:val="right" w:pos="9016"/>
         </w:tabs>
@@ -3308,7 +3280,7 @@
     </w:p>
     <w:p>
       <w:pPr>
-        <w:pStyle w:val="Inhopg1"/>
+        <w:pStyle w:val="TOC1"/>
         <w:tabs>
           <w:tab w:val="right" w:pos="9016"/>
         </w:tabs>
@@ -3383,7 +3355,7 @@
     </w:p>
     <w:p>
       <w:pPr>
-        <w:pStyle w:val="Inhopg1"/>
+        <w:pStyle w:val="TOC1"/>
         <w:tabs>
           <w:tab w:val="right" w:pos="9016"/>
         </w:tabs>
@@ -3458,7 +3430,7 @@
     </w:p>
     <w:p>
       <w:pPr>
-        <w:pStyle w:val="Inhopg2"/>
+        <w:pStyle w:val="TOC2"/>
         <w:tabs>
           <w:tab w:val="right" w:pos="9016"/>
         </w:tabs>
@@ -3531,7 +3503,7 @@
     </w:p>
     <w:p>
       <w:pPr>
-        <w:pStyle w:val="Inhopg2"/>
+        <w:pStyle w:val="TOC2"/>
         <w:tabs>
           <w:tab w:val="right" w:pos="9016"/>
         </w:tabs>
@@ -3604,7 +3576,7 @@
     </w:p>
     <w:p>
       <w:pPr>
-        <w:pStyle w:val="Inhopg2"/>
+        <w:pStyle w:val="TOC2"/>
         <w:tabs>
           <w:tab w:val="right" w:pos="9016"/>
         </w:tabs>
@@ -3677,7 +3649,7 @@
     </w:p>
     <w:p>
       <w:pPr>
-        <w:pStyle w:val="Inhopg1"/>
+        <w:pStyle w:val="TOC1"/>
         <w:tabs>
           <w:tab w:val="right" w:pos="9016"/>
         </w:tabs>
@@ -3718,7 +3690,7 @@
     </w:p>
     <w:p>
       <w:pPr>
-        <w:pStyle w:val="Kop1"/>
+        <w:pStyle w:val="Heading1"/>
         <w:rPr>
           <w:color w:val="auto"/>
           <w:sz w:val="56"/>
@@ -3766,7 +3738,7 @@
     <w:p/>
     <w:p>
       <w:pPr>
-        <w:pStyle w:val="Kop1"/>
+        <w:pStyle w:val="Heading1"/>
         <w:rPr>
           <w:color w:val="auto"/>
           <w:sz w:val="56"/>
@@ -3786,7 +3758,7 @@
     </w:p>
     <w:p>
       <w:pPr>
-        <w:pStyle w:val="Kop1"/>
+        <w:pStyle w:val="Heading1"/>
         <w:rPr>
           <w:color w:val="auto"/>
           <w:sz w:val="56"/>
@@ -3818,7 +3790,7 @@
     <w:p/>
     <w:p>
       <w:pPr>
-        <w:pStyle w:val="Kop1"/>
+        <w:pStyle w:val="Heading1"/>
         <w:rPr>
           <w:color w:val="auto"/>
           <w:sz w:val="56"/>
@@ -3838,7 +3810,7 @@
     </w:p>
     <w:p>
       <w:pPr>
-        <w:pStyle w:val="Kop1"/>
+        <w:pStyle w:val="Heading1"/>
         <w:rPr>
           <w:color w:val="auto"/>
           <w:sz w:val="56"/>
@@ -3875,7 +3847,7 @@
     </w:p>
     <w:p>
       <w:pPr>
-        <w:pStyle w:val="Kop1"/>
+        <w:pStyle w:val="Heading1"/>
         <w:rPr>
           <w:color w:val="auto"/>
           <w:sz w:val="56"/>
@@ -3908,7 +3880,7 @@
     </w:p>
     <w:tbl>
       <w:tblPr>
-        <w:tblStyle w:val="Tabelraster"/>
+        <w:tblStyle w:val="TableGrid"/>
         <w:tblW w:w="0" w:type="auto"/>
         <w:tblBorders>
           <w:top w:val="none" w:sz="0" w:space="0" w:color="auto"/>
@@ -3963,13 +3935,8 @@
           </w:tcPr>
           <w:p>
             <w:r>
-              <w:t xml:space="preserve">Uniform Resource </w:t>
+              <w:t>Uniform Resource Locator</w:t>
             </w:r>
-            <w:proofErr w:type="spellStart"/>
-            <w:r>
-              <w:t>Locator</w:t>
-            </w:r>
-            <w:proofErr w:type="spellEnd"/>
           </w:p>
         </w:tc>
       </w:tr>
@@ -3989,13 +3956,8 @@
             <w:tcW w:w="6464" w:type="dxa"/>
           </w:tcPr>
           <w:p>
-            <w:proofErr w:type="spellStart"/>
             <w:r>
-              <w:t>Relational</w:t>
-            </w:r>
-            <w:proofErr w:type="spellEnd"/>
-            <w:r>
-              <w:t xml:space="preserve"> Database Management Systems</w:t>
+              <w:t>Relational Database Management Systems</w:t>
             </w:r>
           </w:p>
         </w:tc>
@@ -4168,7 +4130,7 @@
     </w:p>
     <w:p>
       <w:pPr>
-        <w:pStyle w:val="Kop1"/>
+        <w:pStyle w:val="Heading1"/>
         <w:rPr>
           <w:color w:val="auto"/>
           <w:sz w:val="56"/>
@@ -4192,13 +4154,8 @@
       <w:bookmarkEnd w:id="20"/>
     </w:p>
     <w:p>
-      <w:proofErr w:type="spellStart"/>
-      <w:r>
-        <w:t>SmartFooseball</w:t>
-      </w:r>
-      <w:proofErr w:type="spellEnd"/>
-      <w:r>
-        <w:t xml:space="preserve"> is </w:t>
+      <w:r>
+        <w:t xml:space="preserve">SmartFooseball is </w:t>
       </w:r>
       <w:r>
         <w:t xml:space="preserve">een </w:t>
@@ -4235,9 +4192,6 @@
         <w:t>reer</w:t>
       </w:r>
       <w:r>
-        <w:rPr>
-          <w:lang/>
-        </w:rPr>
         <w:t>t</w:t>
       </w:r>
       <w:r>
@@ -4252,14 +4206,14 @@
       <w:commentRangeEnd w:id="21"/>
       <w:r>
         <w:rPr>
-          <w:rStyle w:val="Verwijzingopmerking"/>
+          <w:rStyle w:val="CommentReference"/>
         </w:rPr>
         <w:commentReference w:id="21"/>
       </w:r>
       <w:commentRangeEnd w:id="22"/>
       <w:r>
         <w:rPr>
-          <w:rStyle w:val="Verwijzingopmerking"/>
+          <w:rStyle w:val="CommentReference"/>
         </w:rPr>
         <w:commentReference w:id="22"/>
       </w:r>
@@ -4280,15 +4234,7 @@
         <w:t>kan</w:t>
       </w:r>
       <w:r>
-        <w:t xml:space="preserve"> aangesloten op een normale voetbaltafel zodat deze vervolgens kan worden gebruikt in bv. </w:t>
-      </w:r>
-      <w:proofErr w:type="spellStart"/>
-      <w:r>
-        <w:t>café’s</w:t>
-      </w:r>
-      <w:proofErr w:type="spellEnd"/>
-      <w:r>
-        <w:t xml:space="preserve">, jeugdhuizen …. </w:t>
+        <w:t xml:space="preserve"> aangesloten op een normale voetbaltafel zodat deze vervolgens kan worden gebruikt in bv. café’s, jeugdhuizen …. </w:t>
       </w:r>
       <w:r>
         <w:t>Dit alles moet verwezenlijkt worden voor 3</w:t>
@@ -4341,15 +4287,7 @@
         <w:t>of er b</w:t>
       </w:r>
       <w:r>
-        <w:t xml:space="preserve">eter een rationale of een </w:t>
-      </w:r>
-      <w:proofErr w:type="spellStart"/>
-      <w:r>
-        <w:t>NoSQL</w:t>
-      </w:r>
-      <w:proofErr w:type="spellEnd"/>
-      <w:r>
-        <w:t xml:space="preserve"> databank </w:t>
+        <w:t xml:space="preserve">eter een rationale of een NoSQL databank </w:t>
       </w:r>
       <w:r>
         <w:t>wordt gebruikt</w:t>
@@ -4396,42 +4334,39 @@
         <w:t>.</w:t>
       </w:r>
       <w:r>
+        <w:t xml:space="preserve"> Met het hoofdstuk dat erop volgt </w:t>
+      </w:r>
+      <w:r>
+        <w:t xml:space="preserve">wordt </w:t>
+      </w:r>
+      <w:r>
+        <w:t>een uitwerking van de software</w:t>
+      </w:r>
+      <w:r>
+        <w:t xml:space="preserve"> uitgelegd.</w:t>
+      </w:r>
+      <w:r>
+        <w:t xml:space="preserve"> Er wordt in </w:t>
+      </w:r>
+      <w:r>
+        <w:t>de</w:t>
+      </w:r>
+      <w:r>
+        <w:t xml:space="preserve"> laatste </w:t>
+      </w:r>
+      <w:r>
+        <w:t>hoofdstukken</w:t>
+      </w:r>
+      <w:r>
+        <w:t xml:space="preserve"> nog een</w:t>
+      </w:r>
+      <w:r>
+        <w:t xml:space="preserve"> risicoanalyse</w:t>
+      </w:r>
+      <w:r>
         <w:t xml:space="preserve"> </w:t>
       </w:r>
       <w:r>
-        <w:t xml:space="preserve">Met het hoofdstuk dat erop volgt </w:t>
-      </w:r>
-      <w:r>
-        <w:t xml:space="preserve">wordt </w:t>
-      </w:r>
-      <w:r>
-        <w:t>een uitwerking van de software</w:t>
-      </w:r>
-      <w:r>
-        <w:t xml:space="preserve"> uitgelegd.</w:t>
-      </w:r>
-      <w:r>
-        <w:t xml:space="preserve"> Er wordt in </w:t>
-      </w:r>
-      <w:r>
-        <w:t>de</w:t>
-      </w:r>
-      <w:r>
-        <w:t xml:space="preserve"> laatste </w:t>
-      </w:r>
-      <w:r>
-        <w:t>hoofdstukken</w:t>
-      </w:r>
-      <w:r>
-        <w:t xml:space="preserve"> nog een</w:t>
-      </w:r>
-      <w:r>
-        <w:t xml:space="preserve"> risicoanalyse</w:t>
-      </w:r>
-      <w:r>
-        <w:t xml:space="preserve"> </w:t>
-      </w:r>
-      <w:r>
         <w:t>uitgevoerd en een</w:t>
       </w:r>
       <w:r>
@@ -4445,7 +4380,7 @@
     </w:p>
     <w:p>
       <w:pPr>
-        <w:pStyle w:val="Kop1"/>
+        <w:pStyle w:val="Heading1"/>
         <w:shd w:val="clear" w:color="auto" w:fill="E7E6E6" w:themeFill="background2"/>
         <w:rPr>
           <w:color w:val="auto"/>
@@ -4496,7 +4431,7 @@
     </w:p>
     <w:p>
       <w:pPr>
-        <w:pStyle w:val="Kop2"/>
+        <w:pStyle w:val="Heading2"/>
         <w:rPr>
           <w:color w:val="000000" w:themeColor="text1"/>
           <w14:shadow w14:blurRad="38100" w14:dist="19050" w14:dir="2700000" w14:sx="100000" w14:sy="100000" w14:kx="0" w14:ky="0" w14:algn="tl">
@@ -4581,7 +4516,7 @@
     </w:p>
     <w:p>
       <w:pPr>
-        <w:pStyle w:val="Kop2"/>
+        <w:pStyle w:val="Heading2"/>
         <w:rPr>
           <w:color w:val="000000" w:themeColor="text1"/>
           <w14:shadow w14:blurRad="38100" w14:dist="19050" w14:dir="2700000" w14:sx="100000" w14:sy="100000" w14:kx="0" w14:ky="0" w14:algn="tl">
@@ -4678,7 +4613,7 @@
     </w:p>
     <w:p>
       <w:pPr>
-        <w:pStyle w:val="Kop2"/>
+        <w:pStyle w:val="Heading2"/>
         <w:rPr>
           <w:color w:val="000000" w:themeColor="text1"/>
           <w:lang w:val="nl-NL"/>
@@ -4887,7 +4822,7 @@
     </w:p>
     <w:p>
       <w:pPr>
-        <w:pStyle w:val="Kop2"/>
+        <w:pStyle w:val="Heading2"/>
         <w:rPr>
           <w:color w:val="000000" w:themeColor="text1"/>
           <w:lang w:val="nl-NL"/>
@@ -5091,7 +5026,7 @@
     </w:p>
     <w:p>
       <w:pPr>
-        <w:pStyle w:val="Kop2"/>
+        <w:pStyle w:val="Heading2"/>
         <w:rPr>
           <w:color w:val="000000" w:themeColor="text1"/>
           <w:lang w:val="nl-NL"/>
@@ -5151,23 +5086,22 @@
           <w:rFonts w:eastAsia="Times New Roman"/>
           <w:lang w:val="nl-NL"/>
         </w:rPr>
-        <w:t xml:space="preserve">Het gebruik van de </w:t>
-      </w:r>
-      <w:proofErr w:type="spellStart"/>
-      <w:r>
+        <w:t xml:space="preserve">Het gebruik van de ledstrips zorgt voor een dynamische en interactieve speelervaring tijdens het spel. De kleuren kunnen bijvoorbeeld worden aangepast aan de voorkeuren van de spelers. </w:t>
+      </w:r>
+    </w:p>
+    <w:p>
+      <w:pPr>
         <w:rPr>
           <w:rFonts w:eastAsia="Times New Roman"/>
           <w:lang w:val="nl-NL"/>
         </w:rPr>
-        <w:t>ledstrips</w:t>
-      </w:r>
-      <w:proofErr w:type="spellEnd"/>
+      </w:pPr>
       <w:r>
         <w:rPr>
           <w:rFonts w:eastAsia="Times New Roman"/>
           <w:lang w:val="nl-NL"/>
         </w:rPr>
-        <w:t xml:space="preserve"> zorgt voor een dynamische en interactieve speelervaring tijdens het spel. De kleuren kunnen bijvoorbeeld worden aangepast aan de voorkeuren van de spelers. </w:t>
+        <w:t>Daarnaast kunnen de ledstrips ook worden gebruikt om de spelers en toeschouwers te informeren over belangrijke gebeurtenissen van het spel. Zo kan de ledstrip aantonen wanneer het spel start, wanneer er een doelpunt is gemaakt, wanneer het spel eindigt etc.</w:t>
       </w:r>
     </w:p>
     <w:p>
@@ -5182,76 +5116,13 @@
           <w:rFonts w:eastAsia="Times New Roman"/>
           <w:lang w:val="nl-NL"/>
         </w:rPr>
-        <w:t xml:space="preserve">Daarnaast kunnen de </w:t>
-      </w:r>
-      <w:proofErr w:type="spellStart"/>
-      <w:r>
-        <w:rPr>
-          <w:rFonts w:eastAsia="Times New Roman"/>
-          <w:lang w:val="nl-NL"/>
-        </w:rPr>
-        <w:t>ledstrips</w:t>
-      </w:r>
-      <w:proofErr w:type="spellEnd"/>
-      <w:r>
-        <w:rPr>
-          <w:rFonts w:eastAsia="Times New Roman"/>
-          <w:lang w:val="nl-NL"/>
-        </w:rPr>
-        <w:t xml:space="preserve"> ook worden gebruikt om de spelers en toeschouwers te informeren over belangrijke gebeurtenissen van het spel. Zo kan de </w:t>
-      </w:r>
-      <w:proofErr w:type="spellStart"/>
-      <w:r>
-        <w:rPr>
-          <w:rFonts w:eastAsia="Times New Roman"/>
-          <w:lang w:val="nl-NL"/>
-        </w:rPr>
-        <w:t>ledstrip</w:t>
-      </w:r>
-      <w:proofErr w:type="spellEnd"/>
-      <w:r>
-        <w:rPr>
-          <w:rFonts w:eastAsia="Times New Roman"/>
-          <w:lang w:val="nl-NL"/>
-        </w:rPr>
-        <w:t xml:space="preserve"> aantonen wanneer het spel start, wanneer er een doelpunt is gemaakt, wanneer het spel eindigt etc.</w:t>
-      </w:r>
-    </w:p>
-    <w:p>
-      <w:pPr>
-        <w:rPr>
-          <w:rFonts w:eastAsia="Times New Roman"/>
-          <w:lang w:val="nl-NL"/>
-        </w:rPr>
-      </w:pPr>
-      <w:r>
-        <w:rPr>
-          <w:rFonts w:eastAsia="Times New Roman"/>
-          <w:lang w:val="nl-NL"/>
-        </w:rPr>
         <w:lastRenderedPageBreak/>
-        <w:t xml:space="preserve">Tot slot kan het gebruik van de centrale </w:t>
-      </w:r>
-      <w:proofErr w:type="spellStart"/>
-      <w:r>
-        <w:rPr>
-          <w:rFonts w:eastAsia="Times New Roman"/>
-          <w:lang w:val="nl-NL"/>
-        </w:rPr>
-        <w:t>ledstrip</w:t>
-      </w:r>
-      <w:proofErr w:type="spellEnd"/>
-      <w:r>
-        <w:rPr>
-          <w:rFonts w:eastAsia="Times New Roman"/>
-          <w:lang w:val="nl-NL"/>
-        </w:rPr>
-        <w:t xml:space="preserve"> als verlichting van het speelveld zorgen voor een betere zichtbaarheid en spelervaring voor de spelers. Het felle witte licht kan ervoor zorgen dat de bal beter te zien is en dat het spel soepeler verloopt.</w:t>
-      </w:r>
-    </w:p>
-    <w:p>
-      <w:pPr>
-        <w:pStyle w:val="Kop2"/>
+        <w:t>Tot slot kan het gebruik van de centrale ledstrip als verlichting van het speelveld zorgen voor een betere zichtbaarheid en spelervaring voor de spelers. Het felle witte licht kan ervoor zorgen dat de bal beter te zien is en dat het spel soepeler verloopt.</w:t>
+      </w:r>
+    </w:p>
+    <w:p>
+      <w:pPr>
+        <w:pStyle w:val="Heading2"/>
         <w:rPr>
           <w:color w:val="000000" w:themeColor="text1"/>
           <w14:shadow w14:blurRad="38100" w14:dist="19050" w14:dir="2700000" w14:sx="100000" w14:sy="100000" w14:kx="0" w14:ky="0" w14:algn="tl">
@@ -5386,7 +5257,7 @@
     </w:p>
     <w:p>
       <w:pPr>
-        <w:pStyle w:val="Kop1"/>
+        <w:pStyle w:val="Heading1"/>
         <w:shd w:val="clear" w:color="auto" w:fill="E7E6E6" w:themeFill="background2"/>
         <w:rPr>
           <w:color w:val="auto"/>
@@ -5438,7 +5309,7 @@
     </w:p>
     <w:p>
       <w:pPr>
-        <w:pStyle w:val="Kop2"/>
+        <w:pStyle w:val="Heading2"/>
         <w:rPr>
           <w:color w:val="000000" w:themeColor="text1"/>
           <w14:shadow w14:blurRad="38100" w14:dist="19050" w14:dir="2700000" w14:sx="100000" w14:sy="100000" w14:kx="0" w14:ky="0" w14:algn="tl">
@@ -5532,7 +5403,7 @@
       <w:commentRangeEnd w:id="33"/>
       <w:r>
         <w:rPr>
-          <w:rStyle w:val="Verwijzingopmerking"/>
+          <w:rStyle w:val="CommentReference"/>
         </w:rPr>
         <w:commentReference w:id="33"/>
       </w:r>
@@ -5551,18 +5422,12 @@
         <w:t>work geschikter is voor grote applicaties</w:t>
       </w:r>
       <w:r>
-        <w:rPr>
-          <w:lang/>
-        </w:rPr>
         <w:t xml:space="preserve">. </w:t>
       </w:r>
       <w:r>
         <w:t xml:space="preserve">Vue 3 </w:t>
       </w:r>
       <w:r>
-        <w:rPr>
-          <w:lang/>
-        </w:rPr>
         <w:t xml:space="preserve">is </w:t>
       </w:r>
       <w:r>
@@ -5586,19 +5451,7 @@
         <w:t xml:space="preserve"> is een heel bekend, “minimalistisch”, framework waar</w:t>
       </w:r>
       <w:r>
-        <w:rPr>
-          <w:lang/>
-        </w:rPr>
-        <w:t>voor er veel codevoorbeelden</w:t>
-      </w:r>
-      <w:r>
-        <w:t>, gebruikstechnieken en documentatie</w:t>
-      </w:r>
-      <w:r>
-        <w:rPr>
-          <w:lang/>
-        </w:rPr>
-        <w:t xml:space="preserve"> op het internet te vinden zijn</w:t>
+        <w:t>voor er veel codevoorbeelden, gebruikstechnieken en documentatie op het internet te vinden zijn</w:t>
       </w:r>
       <w:r>
         <w:t xml:space="preserve">. Daarnaast is bootstrap heel makkelijk te implementeren in een al dan niet reeds bestaande applicatie met een voorkeur voor </w:t>
@@ -5633,7 +5486,7 @@
     </w:p>
     <w:p>
       <w:pPr>
-        <w:pStyle w:val="Kop2"/>
+        <w:pStyle w:val="Heading2"/>
         <w:rPr>
           <w:color w:val="000000" w:themeColor="text1"/>
           <w14:shadow w14:blurRad="38100" w14:dist="19050" w14:dir="2700000" w14:sx="100000" w14:sy="100000" w14:kx="0" w14:ky="0" w14:algn="tl">
@@ -5706,18 +5559,12 @@
         <w:t>7 (laatste</w:t>
       </w:r>
       <w:r>
-        <w:rPr>
-          <w:lang/>
-        </w:rPr>
         <w:t xml:space="preserve"> uitgebrachte</w:t>
       </w:r>
       <w:r>
         <w:t xml:space="preserve"> versie</w:t>
       </w:r>
       <w:r>
-        <w:rPr>
-          <w:lang/>
-        </w:rPr>
         <w:t xml:space="preserve"> is van </w:t>
       </w:r>
       <w:r>
@@ -5730,7 +5577,7 @@
       <w:commentRangeEnd w:id="35"/>
       <w:r>
         <w:rPr>
-          <w:rStyle w:val="Verwijzingopmerking"/>
+          <w:rStyle w:val="CommentReference"/>
         </w:rPr>
         <w:commentReference w:id="35"/>
       </w:r>
@@ -5753,16 +5600,11 @@
         <w:t xml:space="preserve">laatste versie, </w:t>
       </w:r>
       <w:r>
-        <w:t xml:space="preserve">een framework of standaard). Er kan ook gewerkt worden met </w:t>
-      </w:r>
-      <w:proofErr w:type="spellStart"/>
-      <w:r>
-        <w:t>Ecma</w:t>
+        <w:t>een framework of standaard). Er kan ook gewerkt worden met Ecma</w:t>
       </w:r>
       <w:r>
         <w:t>script</w:t>
       </w:r>
-      <w:proofErr w:type="spellEnd"/>
       <w:r>
         <w:t xml:space="preserve"> voor de backend maar aangezien deze taal vooral </w:t>
       </w:r>
@@ -5891,15 +5733,7 @@
         <w:t>d</w:t>
       </w:r>
       <w:r>
-        <w:t xml:space="preserve">it zorgt ervoor dat het populairder is bij </w:t>
-      </w:r>
-      <w:proofErr w:type="spellStart"/>
-      <w:r>
-        <w:t>developers</w:t>
-      </w:r>
-      <w:proofErr w:type="spellEnd"/>
-      <w:r>
-        <w:t>. Twee personen kunnen</w:t>
+        <w:t>it zorgt ervoor dat het populairder is bij developers. Twee personen kunnen</w:t>
       </w:r>
       <w:r>
         <w:t xml:space="preserve"> met</w:t>
@@ -5967,31 +5801,7 @@
         <w:t xml:space="preserve">te </w:t>
       </w:r>
       <w:r>
-        <w:t xml:space="preserve">gebruiken met enkele </w:t>
-      </w:r>
-      <w:proofErr w:type="spellStart"/>
-      <w:r>
-        <w:t>library’s</w:t>
-      </w:r>
-      <w:proofErr w:type="spellEnd"/>
-      <w:r>
-        <w:t xml:space="preserve"> of een full </w:t>
-      </w:r>
-      <w:proofErr w:type="spellStart"/>
-      <w:r>
-        <w:t>fledged</w:t>
-      </w:r>
-      <w:proofErr w:type="spellEnd"/>
-      <w:r>
-        <w:t xml:space="preserve"> framework. Hoewel er altijd meer </w:t>
-      </w:r>
-      <w:proofErr w:type="spellStart"/>
-      <w:r>
-        <w:t>developers</w:t>
-      </w:r>
-      <w:proofErr w:type="spellEnd"/>
-      <w:r>
-        <w:t xml:space="preserve"> te vinden zijn voor een </w:t>
+        <w:t xml:space="preserve">gebruiken met enkele library’s of een full fledged framework. Hoewel er altijd meer developers te vinden zijn voor een </w:t>
       </w:r>
       <w:r>
         <w:t>standa</w:t>
@@ -6028,13 +5838,8 @@
       </w:r>
     </w:p>
     <w:p>
-      <w:proofErr w:type="spellStart"/>
-      <w:r>
-        <w:t>Laravel</w:t>
-      </w:r>
-      <w:proofErr w:type="spellEnd"/>
-      <w:r>
-        <w:t xml:space="preserve"> is de beste keuze want h</w:t>
+      <w:r>
+        <w:t>Laravel is de beste keuze want h</w:t>
       </w:r>
       <w:r>
         <w:t xml:space="preserve">et is het populairste framework voor </w:t>
@@ -6052,15 +5857,7 @@
         <w:t xml:space="preserve">het </w:t>
       </w:r>
       <w:r>
-        <w:t xml:space="preserve">werkt goed met verschillende databases. Het is zeer goed voor het maken van </w:t>
-      </w:r>
-      <w:proofErr w:type="spellStart"/>
-      <w:r>
-        <w:t>API’s</w:t>
-      </w:r>
-      <w:proofErr w:type="spellEnd"/>
-      <w:r>
-        <w:t xml:space="preserve"> en het heeft een template engine </w:t>
+        <w:t xml:space="preserve">werkt goed met verschillende databases. Het is zeer goed voor het maken van API’s en het heeft een template engine </w:t>
       </w:r>
       <w:r>
         <w:t>genaamd</w:t>
@@ -6077,7 +5874,7 @@
     </w:p>
     <w:p>
       <w:pPr>
-        <w:pStyle w:val="Kop2"/>
+        <w:pStyle w:val="Heading2"/>
         <w:rPr>
           <w:color w:val="000000" w:themeColor="text1"/>
           <w14:shadow w14:blurRad="38100" w14:dist="19050" w14:dir="2700000" w14:sx="100000" w14:sy="100000" w14:kx="0" w14:ky="0" w14:algn="tl">
@@ -6167,49 +5964,20 @@
         <w:t>frontend</w:t>
       </w:r>
       <w:r>
-        <w:t xml:space="preserve"> stuurt </w:t>
-      </w:r>
-      <w:proofErr w:type="spellStart"/>
-      <w:r>
-        <w:t>requests</w:t>
-      </w:r>
-      <w:proofErr w:type="spellEnd"/>
-      <w:r>
-        <w:t xml:space="preserve"> naar de backend via een bepaalde Uniform Resource </w:t>
-      </w:r>
-      <w:proofErr w:type="spellStart"/>
-      <w:r>
-        <w:t>Locator</w:t>
-      </w:r>
-      <w:proofErr w:type="spellEnd"/>
-      <w:r>
-        <w:t xml:space="preserve"> (URL). En deze geeft dan een antwoord terug. </w:t>
+        <w:t xml:space="preserve"> stuurt requests naar de backend via een bepaalde Uniform Resource Locator (URL). En deze geeft dan een antwoord terug. </w:t>
       </w:r>
       <w:r>
         <w:t xml:space="preserve">Er wordt gekozen </w:t>
       </w:r>
       <w:r>
-        <w:t xml:space="preserve">om deze antwoorden in </w:t>
-      </w:r>
-      <w:proofErr w:type="spellStart"/>
-      <w:r>
-        <w:t>Json</w:t>
-      </w:r>
-      <w:proofErr w:type="spellEnd"/>
-      <w:r>
-        <w:t xml:space="preserve"> te </w:t>
+        <w:t xml:space="preserve">om deze antwoorden in Json te </w:t>
       </w:r>
       <w:r>
         <w:t>vesturen</w:t>
       </w:r>
       <w:r>
-        <w:t xml:space="preserve"> aangezien dit goed samenwerkt met </w:t>
-      </w:r>
-      <w:proofErr w:type="spellStart"/>
-      <w:r>
-        <w:t>Laravel</w:t>
-      </w:r>
-      <w:proofErr w:type="spellEnd"/>
+        <w:t xml:space="preserve"> aangezien dit goed samenwerkt met Laravel</w:t>
+      </w:r>
       <w:r>
         <w:t xml:space="preserve"> en de standa</w:t>
       </w:r>
@@ -6225,7 +5993,7 @@
     </w:p>
     <w:p>
       <w:pPr>
-        <w:pStyle w:val="Kop2"/>
+        <w:pStyle w:val="Heading2"/>
         <w:rPr>
           <w:color w:val="000000" w:themeColor="text1"/>
           <w14:shadow w14:blurRad="38100" w14:dist="19050" w14:dir="2700000" w14:sx="100000" w14:sy="100000" w14:kx="0" w14:ky="0" w14:algn="tl">
@@ -6311,9 +6079,6 @@
         <w:t xml:space="preserve"> database</w:t>
       </w:r>
       <w:r>
-        <w:rPr>
-          <w:lang/>
-        </w:rPr>
         <w:t xml:space="preserve"> </w:t>
       </w:r>
       <w:r>
@@ -6339,13 +6104,8 @@
       <w:r>
         <w:t xml:space="preserve"> nog de keuze welk </w:t>
       </w:r>
-      <w:proofErr w:type="spellStart"/>
-      <w:r>
-        <w:t>Relational</w:t>
-      </w:r>
-      <w:proofErr w:type="spellEnd"/>
-      <w:r>
-        <w:t xml:space="preserve"> Database Management Systems (RDMS) </w:t>
+      <w:r>
+        <w:t xml:space="preserve">Relational Database Management Systems (RDMS) </w:t>
       </w:r>
       <w:r>
         <w:t>gebruik</w:t>
@@ -6357,15 +6117,7 @@
         <w:t>.</w:t>
       </w:r>
       <w:r>
-        <w:t xml:space="preserve"> De drie populairste RDMS zijn Oracle, </w:t>
-      </w:r>
-      <w:proofErr w:type="spellStart"/>
-      <w:r>
-        <w:t>MySQL</w:t>
-      </w:r>
-      <w:proofErr w:type="spellEnd"/>
-      <w:r>
-        <w:t xml:space="preserve">, Microsoft SQL Server. Aangezien </w:t>
+        <w:t xml:space="preserve"> De drie populairste RDMS zijn Oracle, MySQL, Microsoft SQL Server. Aangezien </w:t>
       </w:r>
       <w:r>
         <w:t>er</w:t>
@@ -6376,110 +6128,73 @@
       <w:r>
         <w:t xml:space="preserve">met </w:t>
       </w:r>
-      <w:proofErr w:type="spellStart"/>
-      <w:r>
-        <w:t>Php</w:t>
-      </w:r>
-      <w:proofErr w:type="spellEnd"/>
+      <w:r>
+        <w:t xml:space="preserve">Php </w:t>
+      </w:r>
+      <w:r>
+        <w:t xml:space="preserve">word gewerkt </w:t>
+      </w:r>
+      <w:r>
+        <w:t xml:space="preserve">en Microsoft SQL Server vooral gemaakt is voor </w:t>
+      </w:r>
+      <w:r>
+        <w:t>het gebruik van</w:t>
+      </w:r>
+      <w:r>
+        <w:t xml:space="preserve"> .Net</w:t>
+      </w:r>
       <w:r>
         <w:t xml:space="preserve"> </w:t>
       </w:r>
       <w:r>
-        <w:rPr>
-          <w:lang/>
-        </w:rPr>
-        <w:t xml:space="preserve">word gewerkt </w:t>
-      </w:r>
-      <w:r>
-        <w:t xml:space="preserve">en Microsoft SQL Server vooral gemaakt is voor </w:t>
-      </w:r>
-      <w:r>
-        <w:t>het gebruik van</w:t>
-      </w:r>
-      <w:r>
-        <w:t xml:space="preserve"> .Net</w:t>
+        <w:t>l</w:t>
+      </w:r>
+      <w:r>
+        <w:t xml:space="preserve">ijkt het beter om deze al uit te sluiten. Dan </w:t>
+      </w:r>
+      <w:r>
+        <w:t>rest</w:t>
       </w:r>
       <w:r>
         <w:t xml:space="preserve"> </w:t>
       </w:r>
       <w:r>
-        <w:t>l</w:t>
-      </w:r>
-      <w:r>
-        <w:t xml:space="preserve">ijkt het beter om deze al uit te sluiten. Dan </w:t>
-      </w:r>
-      <w:r>
-        <w:rPr>
-          <w:lang/>
-        </w:rPr>
-        <w:t>rest</w:t>
+        <w:t>nog de keuze tussen Oracle en MySQL. Hoewel Oracle een grote</w:t>
+      </w:r>
+      <w:r>
+        <w:t>re</w:t>
+      </w:r>
+      <w:r>
+        <w:t xml:space="preserve"> market share heeft dan MySQL</w:t>
+      </w:r>
+      <w:r>
+        <w:t>, w</w:t>
+      </w:r>
+      <w:r>
+        <w:t>ordt er</w:t>
+      </w:r>
+      <w:r>
+        <w:t xml:space="preserve"> toch voor MySQL g</w:t>
+      </w:r>
+      <w:r>
+        <w:t>ek</w:t>
+      </w:r>
+      <w:r>
+        <w:t>ozen</w:t>
+      </w:r>
+      <w:r>
+        <w:t>. MySQ</w:t>
+      </w:r>
+      <w:r>
+        <w:t>L</w:t>
+      </w:r>
+      <w:r>
+        <w:t xml:space="preserve"> heeft een General Public License (GPL)</w:t>
       </w:r>
       <w:r>
         <w:t xml:space="preserve"> </w:t>
       </w:r>
       <w:r>
-        <w:t xml:space="preserve">nog de keuze tussen Oracle en </w:t>
-      </w:r>
-      <w:proofErr w:type="spellStart"/>
-      <w:r>
-        <w:t>MySQL</w:t>
-      </w:r>
-      <w:proofErr w:type="spellEnd"/>
-      <w:r>
-        <w:t>. Hoewel Oracle een grote</w:t>
-      </w:r>
-      <w:r>
-        <w:t>re</w:t>
-      </w:r>
-      <w:r>
-        <w:t xml:space="preserve"> market share heeft dan </w:t>
-      </w:r>
-      <w:proofErr w:type="spellStart"/>
-      <w:r>
-        <w:t>MySQL</w:t>
-      </w:r>
-      <w:proofErr w:type="spellEnd"/>
-      <w:r>
-        <w:t>, w</w:t>
-      </w:r>
-      <w:r>
-        <w:t>ordt er</w:t>
-      </w:r>
-      <w:r>
-        <w:t xml:space="preserve"> toch voor </w:t>
-      </w:r>
-      <w:proofErr w:type="spellStart"/>
-      <w:r>
-        <w:t>MySQL</w:t>
-      </w:r>
-      <w:proofErr w:type="spellEnd"/>
-      <w:r>
-        <w:t xml:space="preserve"> g</w:t>
-      </w:r>
-      <w:r>
-        <w:t>ek</w:t>
-      </w:r>
-      <w:r>
-        <w:t>ozen</w:t>
-      </w:r>
-      <w:r>
-        <w:t xml:space="preserve">. </w:t>
-      </w:r>
-      <w:proofErr w:type="spellStart"/>
-      <w:r>
-        <w:t>MySQ</w:t>
-      </w:r>
-      <w:r>
-        <w:t>L</w:t>
-      </w:r>
-      <w:proofErr w:type="spellEnd"/>
-      <w:r>
-        <w:t xml:space="preserve"> heeft een General Public License (GPL)</w:t>
-      </w:r>
-      <w:r>
-        <w:t xml:space="preserve"> </w:t>
-      </w:r>
-      <w:r>
         <w:t>en</w:t>
       </w:r>
       <w:r>
@@ -6489,20 +6204,12 @@
         <w:t>daarentegen</w:t>
       </w:r>
       <w:r>
-        <w:t xml:space="preserve"> vraagt een </w:t>
-      </w:r>
-      <w:proofErr w:type="spellStart"/>
-      <w:r>
-        <w:t>licensing</w:t>
-      </w:r>
-      <w:proofErr w:type="spellEnd"/>
-      <w:r>
-        <w:t xml:space="preserve"> fee.</w:t>
-      </w:r>
-    </w:p>
-    <w:p>
-      <w:pPr>
-        <w:pStyle w:val="Kop2"/>
+        <w:t xml:space="preserve"> vraagt een licensing fee.</w:t>
+      </w:r>
+    </w:p>
+    <w:p>
+      <w:pPr>
+        <w:pStyle w:val="Heading2"/>
         <w:rPr>
           <w:color w:val="000000" w:themeColor="text1"/>
           <w14:shadow w14:blurRad="38100" w14:dist="19050" w14:dir="2700000" w14:sx="100000" w14:sy="100000" w14:kx="0" w14:ky="0" w14:algn="tl">
@@ -6566,24 +6273,14 @@
         <w:t>is</w:t>
       </w:r>
       <w:r>
-        <w:t xml:space="preserve"> voor </w:t>
-      </w:r>
-      <w:proofErr w:type="spellStart"/>
-      <w:r>
-        <w:t>MySQL</w:t>
-      </w:r>
-      <w:proofErr w:type="spellEnd"/>
+        <w:t xml:space="preserve"> voor MySQL</w:t>
+      </w:r>
       <w:r>
         <w:t xml:space="preserve"> als RDMS</w:t>
       </w:r>
       <w:r>
-        <w:t xml:space="preserve"> gebeurt de communicatie via SQL-</w:t>
-      </w:r>
-      <w:proofErr w:type="spellStart"/>
-      <w:r>
-        <w:t>queries</w:t>
-      </w:r>
-      <w:proofErr w:type="spellEnd"/>
+        <w:t xml:space="preserve"> gebeurt de communicatie via SQL-queries</w:t>
+      </w:r>
       <w:r>
         <w:t>.</w:t>
       </w:r>
@@ -6594,88 +6291,63 @@
         <w:t>D</w:t>
       </w:r>
       <w:r>
-        <w:t xml:space="preserve">it gebeurt echter achter de schermen. Door </w:t>
-      </w:r>
-      <w:proofErr w:type="spellStart"/>
-      <w:r>
-        <w:t>Laravel</w:t>
-      </w:r>
-      <w:proofErr w:type="spellEnd"/>
-      <w:r>
-        <w:t xml:space="preserve"> te gebruiken moeten </w:t>
+        <w:t xml:space="preserve">it gebeurt echter achter de schermen. Door Laravel te gebruiken moeten </w:t>
       </w:r>
       <w:r>
         <w:t>er</w:t>
       </w:r>
       <w:r>
-        <w:t xml:space="preserve"> geen </w:t>
-      </w:r>
-      <w:proofErr w:type="spellStart"/>
-      <w:r>
-        <w:t>queries</w:t>
-      </w:r>
-      <w:proofErr w:type="spellEnd"/>
+        <w:t xml:space="preserve"> geen queries </w:t>
+      </w:r>
+      <w:r>
+        <w:t>ge</w:t>
+      </w:r>
+      <w:r>
+        <w:t>schr</w:t>
+      </w:r>
+      <w:r>
+        <w:t>e</w:t>
+      </w:r>
+      <w:r>
+        <w:t>ven</w:t>
+      </w:r>
+      <w:r>
+        <w:t xml:space="preserve"> worden</w:t>
+      </w:r>
+      <w:r>
+        <w:t>.</w:t>
+      </w:r>
       <w:r>
         <w:t xml:space="preserve"> </w:t>
       </w:r>
       <w:r>
-        <w:t>ge</w:t>
-      </w:r>
-      <w:r>
-        <w:t>schr</w:t>
-      </w:r>
-      <w:r>
-        <w:t>e</w:t>
-      </w:r>
-      <w:r>
-        <w:t>ven</w:t>
-      </w:r>
-      <w:r>
-        <w:t xml:space="preserve"> worden</w:t>
-      </w:r>
-      <w:r>
-        <w:rPr>
-          <w:lang/>
-        </w:rPr>
+        <w:t>Laravel zal dat</w:t>
+      </w:r>
+      <w:r>
+        <w:t xml:space="preserve"> </w:t>
+      </w:r>
+      <w:r>
+        <w:t>automatisch</w:t>
+      </w:r>
+      <w:r>
+        <w:t xml:space="preserve"> doen door</w:t>
+      </w:r>
+      <w:r>
+        <w:t xml:space="preserve"> gebruik te maken </w:t>
+      </w:r>
+      <w:r>
+        <w:t xml:space="preserve">van ingebouwde functies in </w:t>
+      </w:r>
+      <w:r>
+        <w:t>het framework</w:t>
+      </w:r>
+      <w:r>
         <w:t>.</w:t>
       </w:r>
-      <w:r>
-        <w:t xml:space="preserve"> </w:t>
-      </w:r>
-      <w:r>
-        <w:rPr>
-          <w:lang/>
-        </w:rPr>
-        <w:t>Laravel zal dat</w:t>
-      </w:r>
-      <w:r>
-        <w:t xml:space="preserve"> </w:t>
-      </w:r>
-      <w:r>
-        <w:t>automatisch</w:t>
-      </w:r>
-      <w:r>
-        <w:t xml:space="preserve"> doen door</w:t>
-      </w:r>
-      <w:r>
-        <w:t xml:space="preserve"> gebruik te maken </w:t>
-      </w:r>
-      <w:r>
-        <w:t xml:space="preserve">van ingebouwde functies in </w:t>
-      </w:r>
-      <w:r>
-        <w:rPr>
-          <w:lang/>
-        </w:rPr>
-        <w:t>het framework</w:t>
-      </w:r>
-      <w:r>
-        <w:t>.</w:t>
-      </w:r>
       <w:commentRangeEnd w:id="31"/>
       <w:r>
         <w:rPr>
-          <w:rStyle w:val="Verwijzingopmerking"/>
+          <w:rStyle w:val="CommentReference"/>
         </w:rPr>
         <w:commentReference w:id="31"/>
       </w:r>
@@ -6687,7 +6359,7 @@
     </w:p>
     <w:p>
       <w:pPr>
-        <w:pStyle w:val="Kop1"/>
+        <w:pStyle w:val="Heading1"/>
         <w:shd w:val="clear" w:color="auto" w:fill="E7E6E6" w:themeFill="background2"/>
         <w:rPr>
           <w:color w:val="auto"/>
@@ -6720,7 +6392,7 @@
     </w:p>
     <w:p>
       <w:pPr>
-        <w:pStyle w:val="Kop2"/>
+        <w:pStyle w:val="Heading2"/>
         <w:rPr>
           <w:color w:val="000000" w:themeColor="text1"/>
           <w14:shadow w14:blurRad="38100" w14:dist="19050" w14:dir="2700000" w14:sx="100000" w14:sy="100000" w14:kx="0" w14:ky="0" w14:algn="tl">
@@ -6756,7 +6428,7 @@
     </w:p>
     <w:p>
       <w:pPr>
-        <w:pStyle w:val="Kop2"/>
+        <w:pStyle w:val="Heading2"/>
         <w:rPr>
           <w:color w:val="000000" w:themeColor="text1"/>
           <w14:shadow w14:blurRad="38100" w14:dist="19050" w14:dir="2700000" w14:sx="100000" w14:sy="100000" w14:kx="0" w14:ky="0" w14:algn="tl">
@@ -6840,7 +6512,7 @@
     </w:p>
     <w:p>
       <w:pPr>
-        <w:pStyle w:val="Kop2"/>
+        <w:pStyle w:val="Heading2"/>
         <w:rPr>
           <w:color w:val="000000" w:themeColor="text1"/>
           <w:lang w:val="nl-NL"/>
@@ -6946,7 +6618,7 @@
     </w:p>
     <w:p>
       <w:pPr>
-        <w:pStyle w:val="Kop2"/>
+        <w:pStyle w:val="Heading2"/>
         <w:rPr>
           <w:color w:val="000000" w:themeColor="text1"/>
           <w:lang w:val="nl-NL"/>
@@ -7035,7 +6707,7 @@
     </w:p>
     <w:p>
       <w:pPr>
-        <w:pStyle w:val="Kop2"/>
+        <w:pStyle w:val="Heading2"/>
         <w:rPr>
           <w:color w:val="000000" w:themeColor="text1"/>
           <w14:shadow w14:blurRad="38100" w14:dist="19050" w14:dir="2700000" w14:sx="100000" w14:sy="100000" w14:kx="0" w14:ky="0" w14:algn="tl">
@@ -7067,7 +6739,6 @@
         </w:rPr>
         <w:t xml:space="preserve">3.5 </w:t>
       </w:r>
-      <w:proofErr w:type="spellStart"/>
       <w:r>
         <w:rPr>
           <w:color w:val="000000" w:themeColor="text1"/>
@@ -7082,10 +6753,13 @@
             <w14:round/>
           </w14:textOutline>
         </w:rPr>
-        <w:t>Ledelementen</w:t>
-      </w:r>
-      <w:proofErr w:type="spellEnd"/>
-      <w:r>
+        <w:t>Ledelementen voor verlichting en versiering</w:t>
+      </w:r>
+      <w:bookmarkEnd w:id="44"/>
+    </w:p>
+    <w:p>
+      <w:pPr>
+        <w:pStyle w:val="Heading2"/>
         <w:rPr>
           <w:color w:val="000000" w:themeColor="text1"/>
           <w14:shadow w14:blurRad="38100" w14:dist="19050" w14:dir="2700000" w14:sx="100000" w14:sy="100000" w14:kx="0" w14:ky="0" w14:algn="tl">
@@ -7099,13 +6773,9 @@
             <w14:round/>
           </w14:textOutline>
         </w:rPr>
-        <w:t xml:space="preserve"> voor verlichting en versiering</w:t>
-      </w:r>
-      <w:bookmarkEnd w:id="44"/>
-    </w:p>
-    <w:p>
-      <w:pPr>
-        <w:pStyle w:val="Kop2"/>
+      </w:pPr>
+      <w:bookmarkStart w:id="45" w:name="_Toc133402512"/>
+      <w:r>
         <w:rPr>
           <w:color w:val="000000" w:themeColor="text1"/>
           <w14:shadow w14:blurRad="38100" w14:dist="19050" w14:dir="2700000" w14:sx="100000" w14:sy="100000" w14:kx="0" w14:ky="0" w14:algn="tl">
@@ -7119,8 +6789,8 @@
             <w14:round/>
           </w14:textOutline>
         </w:rPr>
-      </w:pPr>
-      <w:bookmarkStart w:id="45" w:name="_Toc133402512"/>
+        <w:t xml:space="preserve">3.6 </w:t>
+      </w:r>
       <w:r>
         <w:rPr>
           <w:color w:val="000000" w:themeColor="text1"/>
@@ -7135,9 +6805,60 @@
             <w14:round/>
           </w14:textOutline>
         </w:rPr>
-        <w:t xml:space="preserve">3.6 </w:t>
-      </w:r>
-      <w:r>
+        <w:t>Aansluiting</w:t>
+      </w:r>
+      <w:bookmarkEnd w:id="45"/>
+    </w:p>
+    <w:p>
+      <w:pPr>
+        <w:pStyle w:val="Heading2"/>
+        <w:rPr>
+          <w:color w:val="auto"/>
+          <w:sz w:val="56"/>
+          <w:szCs w:val="56"/>
+          <w:shd w:val="clear" w:color="auto" w:fill="E7E6E6" w:themeFill="background2"/>
+        </w:rPr>
+      </w:pPr>
+      <w:r>
+        <w:br w:type="page"/>
+      </w:r>
+    </w:p>
+    <w:p>
+      <w:pPr>
+        <w:pStyle w:val="Heading1"/>
+        <w:shd w:val="clear" w:color="auto" w:fill="E7E6E6" w:themeFill="background2"/>
+        <w:rPr>
+          <w:color w:val="auto"/>
+          <w:sz w:val="56"/>
+          <w:szCs w:val="56"/>
+          <w:shd w:val="clear" w:color="auto" w:fill="E7E6E6" w:themeFill="background2"/>
+        </w:rPr>
+      </w:pPr>
+      <w:bookmarkStart w:id="46" w:name="_Toc133402513"/>
+      <w:r>
+        <w:rPr>
+          <w:color w:val="auto"/>
+          <w:sz w:val="56"/>
+          <w:szCs w:val="56"/>
+          <w:shd w:val="clear" w:color="auto" w:fill="E7E6E6" w:themeFill="background2"/>
+        </w:rPr>
+        <w:lastRenderedPageBreak/>
+        <w:t xml:space="preserve">4 </w:t>
+      </w:r>
+      <w:r>
+        <w:rPr>
+          <w:color w:val="auto"/>
+          <w:sz w:val="56"/>
+          <w:szCs w:val="56"/>
+          <w:shd w:val="clear" w:color="auto" w:fill="E7E6E6" w:themeFill="background2"/>
+        </w:rPr>
+        <w:t>Technische uitwerking software</w:t>
+      </w:r>
+      <w:bookmarkEnd w:id="46"/>
+    </w:p>
+    <w:p>
+      <w:pPr>
+        <w:pStyle w:val="Heading2"/>
         <w:rPr>
           <w:color w:val="000000" w:themeColor="text1"/>
           <w14:shadow w14:blurRad="38100" w14:dist="19050" w14:dir="2700000" w14:sx="100000" w14:sy="100000" w14:kx="0" w14:ky="0" w14:algn="tl">
@@ -7151,60 +6872,9 @@
             <w14:round/>
           </w14:textOutline>
         </w:rPr>
-        <w:t>Aansluiting</w:t>
-      </w:r>
-      <w:bookmarkEnd w:id="45"/>
-    </w:p>
-    <w:p>
-      <w:pPr>
-        <w:pStyle w:val="Kop2"/>
-        <w:rPr>
-          <w:color w:val="auto"/>
-          <w:sz w:val="56"/>
-          <w:szCs w:val="56"/>
-          <w:shd w:val="clear" w:color="auto" w:fill="E7E6E6" w:themeFill="background2"/>
-        </w:rPr>
-      </w:pPr>
-      <w:r>
-        <w:br w:type="page"/>
-      </w:r>
-    </w:p>
-    <w:p>
-      <w:pPr>
-        <w:pStyle w:val="Kop1"/>
-        <w:shd w:val="clear" w:color="auto" w:fill="E7E6E6" w:themeFill="background2"/>
-        <w:rPr>
-          <w:color w:val="auto"/>
-          <w:sz w:val="56"/>
-          <w:szCs w:val="56"/>
-          <w:shd w:val="clear" w:color="auto" w:fill="E7E6E6" w:themeFill="background2"/>
-        </w:rPr>
-      </w:pPr>
-      <w:bookmarkStart w:id="46" w:name="_Toc133402513"/>
-      <w:r>
-        <w:rPr>
-          <w:color w:val="auto"/>
-          <w:sz w:val="56"/>
-          <w:szCs w:val="56"/>
-          <w:shd w:val="clear" w:color="auto" w:fill="E7E6E6" w:themeFill="background2"/>
-        </w:rPr>
-        <w:lastRenderedPageBreak/>
-        <w:t xml:space="preserve">4 </w:t>
-      </w:r>
-      <w:r>
-        <w:rPr>
-          <w:color w:val="auto"/>
-          <w:sz w:val="56"/>
-          <w:szCs w:val="56"/>
-          <w:shd w:val="clear" w:color="auto" w:fill="E7E6E6" w:themeFill="background2"/>
-        </w:rPr>
-        <w:t>Technische uitwerking software</w:t>
-      </w:r>
-      <w:bookmarkEnd w:id="46"/>
-    </w:p>
-    <w:p>
-      <w:pPr>
-        <w:pStyle w:val="Kop2"/>
+      </w:pPr>
+      <w:bookmarkStart w:id="47" w:name="_Toc133402514"/>
+      <w:r>
         <w:rPr>
           <w:color w:val="000000" w:themeColor="text1"/>
           <w14:shadow w14:blurRad="38100" w14:dist="19050" w14:dir="2700000" w14:sx="100000" w14:sy="100000" w14:kx="0" w14:ky="0" w14:algn="tl">
@@ -7218,8 +6888,8 @@
             <w14:round/>
           </w14:textOutline>
         </w:rPr>
-      </w:pPr>
-      <w:bookmarkStart w:id="47" w:name="_Toc133402514"/>
+        <w:t xml:space="preserve">4.1 </w:t>
+      </w:r>
       <w:r>
         <w:rPr>
           <w:color w:val="000000" w:themeColor="text1"/>
@@ -7234,9 +6904,13 @@
             <w14:round/>
           </w14:textOutline>
         </w:rPr>
-        <w:t xml:space="preserve">4.1 </w:t>
-      </w:r>
-      <w:r>
+        <w:t>Frontend</w:t>
+      </w:r>
+      <w:bookmarkEnd w:id="47"/>
+    </w:p>
+    <w:p>
+      <w:pPr>
+        <w:pStyle w:val="Heading2"/>
         <w:rPr>
           <w:color w:val="000000" w:themeColor="text1"/>
           <w14:shadow w14:blurRad="38100" w14:dist="19050" w14:dir="2700000" w14:sx="100000" w14:sy="100000" w14:kx="0" w14:ky="0" w14:algn="tl">
@@ -7250,13 +6924,9 @@
             <w14:round/>
           </w14:textOutline>
         </w:rPr>
-        <w:t>Frontend</w:t>
-      </w:r>
-      <w:bookmarkEnd w:id="47"/>
-    </w:p>
-    <w:p>
-      <w:pPr>
-        <w:pStyle w:val="Kop2"/>
+      </w:pPr>
+      <w:bookmarkStart w:id="48" w:name="_Toc133402515"/>
+      <w:r>
         <w:rPr>
           <w:color w:val="000000" w:themeColor="text1"/>
           <w14:shadow w14:blurRad="38100" w14:dist="19050" w14:dir="2700000" w14:sx="100000" w14:sy="100000" w14:kx="0" w14:ky="0" w14:algn="tl">
@@ -7270,8 +6940,8 @@
             <w14:round/>
           </w14:textOutline>
         </w:rPr>
-      </w:pPr>
-      <w:bookmarkStart w:id="48" w:name="_Toc133402515"/>
+        <w:t xml:space="preserve">4.2 </w:t>
+      </w:r>
       <w:r>
         <w:rPr>
           <w:color w:val="000000" w:themeColor="text1"/>
@@ -7286,9 +6956,194 @@
             <w14:round/>
           </w14:textOutline>
         </w:rPr>
-        <w:t xml:space="preserve">4.2 </w:t>
-      </w:r>
-      <w:r>
+        <w:t>Backend</w:t>
+      </w:r>
+      <w:bookmarkEnd w:id="48"/>
+    </w:p>
+    <w:p>
+      <w:pPr>
+        <w:pStyle w:val="Heading3"/>
+        <w:rPr>
+          <w:color w:val="auto"/>
+          <w:lang w:val="en-BE"/>
+        </w:rPr>
+      </w:pPr>
+      <w:r>
+        <w:rPr>
+          <w:color w:val="auto"/>
+          <w:lang w:val="en-BE"/>
+        </w:rPr>
+        <w:t>4.2.</w:t>
+      </w:r>
+      <w:r>
+        <w:rPr>
+          <w:color w:val="auto"/>
+          <w:lang w:val="en-BE"/>
+        </w:rPr>
+        <w:t>1</w:t>
+      </w:r>
+      <w:r>
+        <w:rPr>
+          <w:color w:val="auto"/>
+          <w:lang w:val="en-BE"/>
+        </w:rPr>
+        <w:t xml:space="preserve"> </w:t>
+      </w:r>
+      <w:r>
+        <w:rPr>
+          <w:color w:val="auto"/>
+          <w:lang w:val="en-BE"/>
+        </w:rPr>
+        <w:t>Models</w:t>
+      </w:r>
+    </w:p>
+    <w:p>
+      <w:pPr>
+        <w:rPr>
+          <w:lang w:val="en-BE"/>
+        </w:rPr>
+      </w:pPr>
+      <w:r>
+        <w:rPr>
+          <w:lang w:val="en-BE"/>
+        </w:rPr>
+        <w:t xml:space="preserve">Er wordt in de backend gebruik gemaakt van models. Deze stellen de tabellen voor van de database. Hierin worden de relaties gelegd tusssen verschillende tabellen. Alsook kan hierin extra beperkingen op bepaalde </w:t>
+      </w:r>
+      <w:r>
+        <w:rPr>
+          <w:lang w:val="en-BE"/>
+        </w:rPr>
+        <w:t>v</w:t>
+      </w:r>
+      <w:r>
+        <w:rPr>
+          <w:lang w:val="en-BE"/>
+        </w:rPr>
+        <w:t>elden worden gelegt.</w:t>
+      </w:r>
+      <w:r>
+        <w:rPr>
+          <w:lang w:val="en-BE"/>
+        </w:rPr>
+        <w:t xml:space="preserve"> Een  van deze beperkingen die verplicht is, is de bescherming tegen mass assignment. Dit wil zeggen dat je niet zomaar een parameter kan toevoegen aan een http-request</w:t>
+      </w:r>
+      <w:r>
+        <w:rPr>
+          <w:lang w:val="en-BE"/>
+        </w:rPr>
+        <w:t>.</w:t>
+      </w:r>
+      <w:r>
+        <w:rPr>
+          <w:lang w:val="en-BE"/>
+        </w:rPr>
+        <w:t xml:space="preserve"> Deze models zorgen er ook voor dat latere queries makkelijker worden doordat relaties tussen de tabellen al gelegd worden en we zo makkelijk info uit andere tabellen kunnen mee opvragen.</w:t>
+      </w:r>
+    </w:p>
+    <w:p>
+      <w:pPr>
+        <w:pStyle w:val="Heading3"/>
+        <w:rPr>
+          <w:color w:val="auto"/>
+          <w:lang w:val="en-BE"/>
+        </w:rPr>
+      </w:pPr>
+      <w:r>
+        <w:rPr>
+          <w:color w:val="auto"/>
+          <w:lang w:val="en-BE"/>
+        </w:rPr>
+        <w:t>4.2.</w:t>
+      </w:r>
+      <w:r>
+        <w:rPr>
+          <w:color w:val="auto"/>
+          <w:lang w:val="en-BE"/>
+        </w:rPr>
+        <w:t>2</w:t>
+      </w:r>
+      <w:r>
+        <w:rPr>
+          <w:color w:val="auto"/>
+          <w:lang w:val="en-BE"/>
+        </w:rPr>
+        <w:t xml:space="preserve"> Controllers</w:t>
+      </w:r>
+    </w:p>
+    <w:p>
+      <w:pPr>
+        <w:rPr>
+          <w:lang w:val="en-BE"/>
+        </w:rPr>
+      </w:pPr>
+      <w:r>
+        <w:rPr>
+          <w:lang w:val="en-BE"/>
+        </w:rPr>
+        <w:t>Controllers is het gene dat de logica van de applicatie bevat. Er wordt naar een bepaalde route een get, post of patch gestuurd en deze doet dan iets mee de data dat deze krijgt. Een controller is het gene de data aanpast in de database. Maar deze is ook verantwoordelijk voor het sturen van response. Van een gewone ok, tot een volledig object.</w:t>
+      </w:r>
+    </w:p>
+    <w:p>
+      <w:pPr>
+        <w:pStyle w:val="Heading3"/>
+        <w:rPr>
+          <w:color w:val="auto"/>
+          <w:lang w:val="en-BE"/>
+        </w:rPr>
+      </w:pPr>
+      <w:r>
+        <w:rPr>
+          <w:color w:val="auto"/>
+          <w:lang w:val="en-BE"/>
+        </w:rPr>
+        <w:t>4.2.3 Resources</w:t>
+      </w:r>
+    </w:p>
+    <w:p>
+      <w:pPr>
+        <w:rPr>
+          <w:lang w:val="en-BE"/>
+        </w:rPr>
+      </w:pPr>
+      <w:r>
+        <w:rPr>
+          <w:lang w:val="en-BE"/>
+        </w:rPr>
+        <w:t>Soms maakt een controller gebruik van een resource om een response te sturen. Als data in een bepaalde manier moet geformateerd worden kan een resource een handige manier zijn om herhaling te vermijden. Daarbij zorgt het ook voor uniformiteit.</w:t>
+      </w:r>
+    </w:p>
+    <w:p>
+      <w:pPr>
+        <w:pStyle w:val="Heading3"/>
+        <w:rPr>
+          <w:color w:val="auto"/>
+          <w:lang w:val="en-BE"/>
+        </w:rPr>
+      </w:pPr>
+      <w:r>
+        <w:rPr>
+          <w:color w:val="auto"/>
+          <w:lang w:val="en-BE"/>
+        </w:rPr>
+        <w:t>4.2.4 Auth</w:t>
+      </w:r>
+    </w:p>
+    <w:p>
+      <w:pPr>
+        <w:rPr>
+          <w:lang w:val="en-BE"/>
+        </w:rPr>
+      </w:pPr>
+      <w:r>
+        <w:rPr>
+          <w:lang w:val="en-BE"/>
+        </w:rPr>
+        <w:t>Voor de authenticatie wordt er gebruik gemaakt van sanctum. Deze controleert of een bepaalde request wel mag gedaan worden door een gebruiker. Dit zorgt er echter wel voor dat de front en backend op hetzelfde domein moeten gehost worden.</w:t>
+      </w:r>
+    </w:p>
+    <w:p>
+      <w:pPr>
+        <w:pStyle w:val="Heading2"/>
         <w:rPr>
           <w:color w:val="000000" w:themeColor="text1"/>
           <w14:shadow w14:blurRad="38100" w14:dist="19050" w14:dir="2700000" w14:sx="100000" w14:sy="100000" w14:kx="0" w14:ky="0" w14:algn="tl">
@@ -7302,13 +7157,9 @@
             <w14:round/>
           </w14:textOutline>
         </w:rPr>
-        <w:t>Backend</w:t>
-      </w:r>
-      <w:bookmarkEnd w:id="48"/>
-    </w:p>
-    <w:p>
-      <w:pPr>
-        <w:pStyle w:val="Kop2"/>
+      </w:pPr>
+      <w:bookmarkStart w:id="49" w:name="_Toc133402516"/>
+      <w:r>
         <w:rPr>
           <w:color w:val="000000" w:themeColor="text1"/>
           <w14:shadow w14:blurRad="38100" w14:dist="19050" w14:dir="2700000" w14:sx="100000" w14:sy="100000" w14:kx="0" w14:ky="0" w14:algn="tl">
@@ -7322,8 +7173,8 @@
             <w14:round/>
           </w14:textOutline>
         </w:rPr>
-      </w:pPr>
-      <w:bookmarkStart w:id="49" w:name="_Toc133402516"/>
+        <w:t xml:space="preserve">4.3 </w:t>
+      </w:r>
       <w:r>
         <w:rPr>
           <w:color w:val="000000" w:themeColor="text1"/>
@@ -7338,7 +7189,7 @@
             <w14:round/>
           </w14:textOutline>
         </w:rPr>
-        <w:t xml:space="preserve">4.3 </w:t>
+        <w:t>Communicatie tussen front</w:t>
       </w:r>
       <w:r>
         <w:rPr>
@@ -7354,7 +7205,7 @@
             <w14:round/>
           </w14:textOutline>
         </w:rPr>
-        <w:t>Communicatie tussen front</w:t>
+        <w:t>-</w:t>
       </w:r>
       <w:r>
         <w:rPr>
@@ -7370,9 +7221,26 @@
             <w14:round/>
           </w14:textOutline>
         </w:rPr>
-        <w:t>-</w:t>
-      </w:r>
-      <w:r>
+        <w:t xml:space="preserve"> en backend</w:t>
+      </w:r>
+      <w:bookmarkEnd w:id="49"/>
+    </w:p>
+    <w:p>
+      <w:pPr>
+        <w:rPr>
+          <w:lang w:val="en-BE"/>
+        </w:rPr>
+      </w:pPr>
+      <w:r>
+        <w:rPr>
+          <w:lang w:val="en-BE"/>
+        </w:rPr>
+        <w:t>De communicatie tussen de front- en backend gebeurt via http-routes en json. Deze routes zijn ofwel get, post of patch. Naar gelang het type en de url worden er data opgehaalt, opgeslagen of bewerkt.</w:t>
+      </w:r>
+    </w:p>
+    <w:p>
+      <w:pPr>
+        <w:pStyle w:val="Heading2"/>
         <w:rPr>
           <w:color w:val="000000" w:themeColor="text1"/>
           <w14:shadow w14:blurRad="38100" w14:dist="19050" w14:dir="2700000" w14:sx="100000" w14:sy="100000" w14:kx="0" w14:ky="0" w14:algn="tl">
@@ -7386,13 +7254,9 @@
             <w14:round/>
           </w14:textOutline>
         </w:rPr>
-        <w:t xml:space="preserve"> en backend</w:t>
-      </w:r>
-      <w:bookmarkEnd w:id="49"/>
-    </w:p>
-    <w:p>
-      <w:pPr>
-        <w:pStyle w:val="Kop2"/>
+      </w:pPr>
+      <w:bookmarkStart w:id="50" w:name="_Toc133402517"/>
+      <w:r>
         <w:rPr>
           <w:color w:val="000000" w:themeColor="text1"/>
           <w14:shadow w14:blurRad="38100" w14:dist="19050" w14:dir="2700000" w14:sx="100000" w14:sy="100000" w14:kx="0" w14:ky="0" w14:algn="tl">
@@ -7406,8 +7270,8 @@
             <w14:round/>
           </w14:textOutline>
         </w:rPr>
-      </w:pPr>
-      <w:bookmarkStart w:id="50" w:name="_Toc133402517"/>
+        <w:t xml:space="preserve">4.4 </w:t>
+      </w:r>
       <w:r>
         <w:rPr>
           <w:color w:val="000000" w:themeColor="text1"/>
@@ -7422,9 +7286,13 @@
             <w14:round/>
           </w14:textOutline>
         </w:rPr>
-        <w:t xml:space="preserve">4.4 </w:t>
-      </w:r>
-      <w:r>
+        <w:t>Database</w:t>
+      </w:r>
+      <w:bookmarkEnd w:id="50"/>
+    </w:p>
+    <w:p>
+      <w:pPr>
+        <w:pStyle w:val="Heading2"/>
         <w:rPr>
           <w:color w:val="000000" w:themeColor="text1"/>
           <w14:shadow w14:blurRad="38100" w14:dist="19050" w14:dir="2700000" w14:sx="100000" w14:sy="100000" w14:kx="0" w14:ky="0" w14:algn="tl">
@@ -7438,13 +7306,9 @@
             <w14:round/>
           </w14:textOutline>
         </w:rPr>
-        <w:t>Database</w:t>
-      </w:r>
-      <w:bookmarkEnd w:id="50"/>
-    </w:p>
-    <w:p>
-      <w:pPr>
-        <w:pStyle w:val="Kop2"/>
+      </w:pPr>
+      <w:bookmarkStart w:id="51" w:name="_Toc133402518"/>
+      <w:r>
         <w:rPr>
           <w:color w:val="000000" w:themeColor="text1"/>
           <w14:shadow w14:blurRad="38100" w14:dist="19050" w14:dir="2700000" w14:sx="100000" w14:sy="100000" w14:kx="0" w14:ky="0" w14:algn="tl">
@@ -7458,8 +7322,8 @@
             <w14:round/>
           </w14:textOutline>
         </w:rPr>
-      </w:pPr>
-      <w:bookmarkStart w:id="51" w:name="_Toc133402518"/>
+        <w:t xml:space="preserve">4.5 </w:t>
+      </w:r>
       <w:r>
         <w:rPr>
           <w:color w:val="000000" w:themeColor="text1"/>
@@ -7474,29 +7338,13 @@
             <w14:round/>
           </w14:textOutline>
         </w:rPr>
-        <w:t xml:space="preserve">4.5 </w:t>
-      </w:r>
-      <w:r>
-        <w:rPr>
-          <w:color w:val="000000" w:themeColor="text1"/>
-          <w14:shadow w14:blurRad="38100" w14:dist="19050" w14:dir="2700000" w14:sx="100000" w14:sy="100000" w14:kx="0" w14:ky="0" w14:algn="tl">
-            <w14:schemeClr w14:val="dk1">
-              <w14:alpha w14:val="60000"/>
-            </w14:schemeClr>
-          </w14:shadow>
-          <w14:textOutline w14:w="0" w14:cap="flat" w14:cmpd="sng" w14:algn="ctr">
-            <w14:noFill/>
-            <w14:prstDash w14:val="solid"/>
-            <w14:round/>
-          </w14:textOutline>
-        </w:rPr>
         <w:t>Communicatie tussen backend en database</w:t>
       </w:r>
       <w:bookmarkEnd w:id="51"/>
     </w:p>
     <w:p>
       <w:pPr>
-        <w:pStyle w:val="Kop2"/>
+        <w:pStyle w:val="Heading2"/>
       </w:pPr>
       <w:r>
         <w:br w:type="page"/>
@@ -7504,7 +7352,7 @@
     </w:p>
     <w:p>
       <w:pPr>
-        <w:pStyle w:val="Kop1"/>
+        <w:pStyle w:val="Heading1"/>
         <w:shd w:val="clear" w:color="auto" w:fill="E7E6E6" w:themeFill="background2"/>
         <w:rPr>
           <w:color w:val="auto"/>
@@ -7542,7 +7390,7 @@
     </w:p>
     <w:p>
       <w:pPr>
-        <w:pStyle w:val="Kop1"/>
+        <w:pStyle w:val="Heading1"/>
         <w:shd w:val="clear" w:color="auto" w:fill="E7E6E6" w:themeFill="background2"/>
         <w:rPr>
           <w:color w:val="auto"/>
@@ -7585,7 +7433,7 @@
     </w:p>
     <w:p>
       <w:pPr>
-        <w:pStyle w:val="Kop1"/>
+        <w:pStyle w:val="Heading1"/>
         <w:shd w:val="clear" w:color="auto" w:fill="E7E6E6" w:themeFill="background2"/>
         <w:rPr>
           <w:color w:val="auto"/>
@@ -7610,7 +7458,7 @@
     <w:p>
       <w:pPr>
         <w:rPr>
-          <w:rStyle w:val="Subtielebenadrukking"/>
+          <w:rStyle w:val="SubtleEmphasis"/>
           <w:i w:val="0"/>
           <w:iCs w:val="0"/>
         </w:rPr>
@@ -7636,7 +7484,7 @@
     </w:p>
     <w:p>
       <w:pPr>
-        <w:pStyle w:val="Kop1"/>
+        <w:pStyle w:val="Heading1"/>
         <w:shd w:val="clear" w:color="auto" w:fill="E7E6E6" w:themeFill="background2"/>
         <w:rPr>
           <w:color w:val="auto"/>
@@ -7661,7 +7509,7 @@
     <w:p>
       <w:pPr>
         <w:rPr>
-          <w:rStyle w:val="Subtielebenadrukking"/>
+          <w:rStyle w:val="SubtleEmphasis"/>
           <w:i w:val="0"/>
           <w:iCs w:val="0"/>
         </w:rPr>
@@ -7687,7 +7535,7 @@
     </w:p>
     <w:p>
       <w:pPr>
-        <w:pStyle w:val="Kop1"/>
+        <w:pStyle w:val="Heading1"/>
         <w:shd w:val="clear" w:color="auto" w:fill="E7E6E6" w:themeFill="background2"/>
         <w:rPr>
           <w:color w:val="auto"/>
@@ -7712,7 +7560,7 @@
     <w:p>
       <w:pPr>
         <w:rPr>
-          <w:rStyle w:val="Subtielebenadrukking"/>
+          <w:rStyle w:val="SubtleEmphasis"/>
           <w:i w:val="0"/>
           <w:iCs w:val="0"/>
         </w:rPr>
@@ -7738,7 +7586,7 @@
     </w:p>
     <w:p>
       <w:pPr>
-        <w:pStyle w:val="Kop1"/>
+        <w:pStyle w:val="Heading1"/>
         <w:shd w:val="clear" w:color="auto" w:fill="E7E6E6" w:themeFill="background2"/>
         <w:rPr>
           <w:color w:val="auto"/>
@@ -7762,7 +7610,7 @@
     </w:p>
     <w:p>
       <w:pPr>
-        <w:pStyle w:val="Kop2"/>
+        <w:pStyle w:val="Heading2"/>
         <w:rPr>
           <w:color w:val="auto"/>
         </w:rPr>
@@ -7791,7 +7639,7 @@
     </w:p>
     <w:p>
       <w:pPr>
-        <w:pStyle w:val="Kop2"/>
+        <w:pStyle w:val="Heading2"/>
         <w:rPr>
           <w:color w:val="auto"/>
         </w:rPr>
@@ -7808,22 +7656,17 @@
     </w:p>
     <w:p>
       <w:pPr>
-        <w:pStyle w:val="Titel"/>
+        <w:pStyle w:val="Title"/>
       </w:pPr>
       <w:bookmarkStart w:id="60" w:name="_Hlk131033005"/>
       <w:r>
-        <w:t xml:space="preserve">Smart </w:t>
-      </w:r>
-      <w:proofErr w:type="spellStart"/>
-      <w:r>
-        <w:t>Fooseball</w:t>
-      </w:r>
-      <w:proofErr w:type="spellEnd"/>
+        <w:t>Smart Fooseball</w:t>
+      </w:r>
     </w:p>
     <w:bookmarkEnd w:id="60"/>
     <w:p>
       <w:pPr>
-        <w:pStyle w:val="Titel"/>
+        <w:pStyle w:val="Title"/>
       </w:pPr>
       <w:r>
         <w:t xml:space="preserve"> Vergaderverslag 1</w:t>
@@ -7858,15 +7701,7 @@
         <w:ind w:left="1410" w:hanging="1410"/>
       </w:pPr>
       <w:r>
-        <w:t xml:space="preserve">Aanwezig: Serge </w:t>
-      </w:r>
-      <w:proofErr w:type="spellStart"/>
-      <w:r>
-        <w:t>Fabre</w:t>
-      </w:r>
-      <w:proofErr w:type="spellEnd"/>
-      <w:r>
-        <w:t>, Jarno Van Osselaer, Ruben Van Poucke, Eli Van Stichelen, Siebe Van de Voorde</w:t>
+        <w:t>Aanwezig: Serge Fabre, Jarno Van Osselaer, Ruben Van Poucke, Eli Van Stichelen, Siebe Van de Voorde</w:t>
       </w:r>
     </w:p>
     <w:p>
@@ -7960,22 +7795,15 @@
       <w:r>
         <w:t xml:space="preserve">-draadloos of kabel : eens extra info vragen aan collega’s </w:t>
       </w:r>
-      <w:proofErr w:type="spellStart"/>
       <w:r>
         <w:t>ele</w:t>
       </w:r>
-      <w:proofErr w:type="spellEnd"/>
-      <w:r>
-        <w:rPr>
-          <w:lang/>
-        </w:rPr>
+      <w:r>
         <w:t>k</w:t>
       </w:r>
-      <w:proofErr w:type="spellStart"/>
       <w:r>
         <w:t>tronica</w:t>
       </w:r>
-      <w:proofErr w:type="spellEnd"/>
       <w:r>
         <w:br/>
       </w:r>
@@ -8185,7 +8013,7 @@
           </w:tcPr>
           <w:p>
             <w:pPr>
-              <w:pStyle w:val="Lijstalinea"/>
+              <w:pStyle w:val="ListParagraph"/>
               <w:suppressAutoHyphens/>
               <w:autoSpaceDN w:val="0"/>
               <w:spacing w:after="200" w:line="264" w:lineRule="auto"/>
@@ -8875,21 +8703,16 @@
     </w:p>
     <w:p>
       <w:pPr>
-        <w:pStyle w:val="Titel"/>
+        <w:pStyle w:val="Title"/>
       </w:pPr>
       <w:r>
         <w:lastRenderedPageBreak/>
-        <w:t xml:space="preserve">Smart </w:t>
-      </w:r>
-      <w:proofErr w:type="spellStart"/>
-      <w:r>
-        <w:t>Fooseball</w:t>
-      </w:r>
-      <w:proofErr w:type="spellEnd"/>
-    </w:p>
-    <w:p>
-      <w:pPr>
-        <w:pStyle w:val="Titel"/>
+        <w:t>Smart Fooseball</w:t>
+      </w:r>
+    </w:p>
+    <w:p>
+      <w:pPr>
+        <w:pStyle w:val="Title"/>
       </w:pPr>
       <w:r>
         <w:t xml:space="preserve"> </w:t>
@@ -8927,20 +8750,9 @@
         <w:ind w:left="1410" w:hanging="1410"/>
       </w:pPr>
       <w:r>
-        <w:t xml:space="preserve">Aanwezig: Serge </w:t>
-      </w:r>
-      <w:proofErr w:type="spellStart"/>
-      <w:r>
-        <w:t>Fabre</w:t>
-      </w:r>
-      <w:proofErr w:type="spellEnd"/>
-      <w:r>
-        <w:t xml:space="preserve">, Jarno Van Osselaer, Ruben Van Poucke, Eli Van </w:t>
-      </w:r>
-      <w:r>
-        <w:rPr>
-          <w:lang/>
-        </w:rPr>
+        <w:t xml:space="preserve">Aanwezig: Serge Fabre, Jarno Van Osselaer, Ruben Van Poucke, Eli Van </w:t>
+      </w:r>
+      <w:r>
         <w:t>Stichelen</w:t>
       </w:r>
       <w:r>
@@ -9009,7 +8821,6 @@
           <w:rFonts w:asciiTheme="majorHAnsi" w:hAnsiTheme="majorHAnsi" w:cstheme="majorHAnsi"/>
           <w:sz w:val="26"/>
           <w:szCs w:val="26"/>
-          <w:lang/>
         </w:rPr>
         <w:t xml:space="preserve">Agendapunt 1: </w:t>
       </w:r>
@@ -9033,9 +8844,6 @@
         <w:t xml:space="preserve"> </w:t>
       </w:r>
       <w:r>
-        <w:rPr>
-          <w:lang/>
-        </w:rPr>
         <w:t>met</w:t>
       </w:r>
       <w:r>
@@ -9045,9 +8853,6 @@
         <w:t>vind</w:t>
       </w:r>
       <w:r>
-        <w:rPr>
-          <w:lang/>
-        </w:rPr>
         <w:t>t</w:t>
       </w:r>
       <w:r>
@@ -9066,7 +8871,6 @@
           <w:rFonts w:asciiTheme="majorHAnsi" w:hAnsiTheme="majorHAnsi" w:cstheme="majorHAnsi"/>
           <w:sz w:val="26"/>
           <w:szCs w:val="26"/>
-          <w:lang/>
         </w:rPr>
       </w:pPr>
       <w:r>
@@ -9082,11 +8886,9 @@
           <w:rFonts w:asciiTheme="majorHAnsi" w:hAnsiTheme="majorHAnsi" w:cstheme="majorHAnsi"/>
           <w:sz w:val="26"/>
           <w:szCs w:val="26"/>
-          <w:lang/>
         </w:rPr>
         <w:t xml:space="preserve">Agendapunt 2: </w:t>
       </w:r>
-      <w:proofErr w:type="spellStart"/>
       <w:r>
         <w:rPr>
           <w:rFonts w:asciiTheme="majorHAnsi" w:hAnsiTheme="majorHAnsi" w:cstheme="majorHAnsi"/>
@@ -9095,13 +8897,11 @@
         </w:rPr>
         <w:t>Vooruitgan</w:t>
       </w:r>
-      <w:proofErr w:type="spellEnd"/>
       <w:r>
         <w:rPr>
           <w:rFonts w:asciiTheme="majorHAnsi" w:hAnsiTheme="majorHAnsi" w:cstheme="majorHAnsi"/>
           <w:sz w:val="26"/>
           <w:szCs w:val="26"/>
-          <w:lang/>
         </w:rPr>
         <w:t>g</w:t>
       </w:r>
@@ -9332,13 +9132,8 @@
     </w:p>
     <w:p>
       <w:r>
-        <w:t xml:space="preserve">Eli: frontend + hielp met design van de </w:t>
-      </w:r>
-      <w:proofErr w:type="spellStart"/>
-      <w:r>
-        <w:t>fooseball</w:t>
-      </w:r>
-      <w:proofErr w:type="spellEnd"/>
+        <w:t>Eli: frontend + hielp met design van de fooseball</w:t>
+      </w:r>
     </w:p>
     <w:p>
       <w:pPr>
@@ -9362,7 +9157,6 @@
           <w:rFonts w:asciiTheme="majorHAnsi" w:hAnsiTheme="majorHAnsi" w:cstheme="majorHAnsi"/>
           <w:sz w:val="26"/>
           <w:szCs w:val="26"/>
-          <w:lang/>
         </w:rPr>
         <w:t xml:space="preserve">Agendapunt 3: </w:t>
       </w:r>
@@ -9377,31 +9171,7 @@
     </w:p>
     <w:p>
       <w:r>
-        <w:t xml:space="preserve">Er is nog geen </w:t>
-      </w:r>
-      <w:proofErr w:type="spellStart"/>
-      <w:r>
-        <w:t>Trello</w:t>
-      </w:r>
-      <w:proofErr w:type="spellEnd"/>
-      <w:r>
-        <w:t xml:space="preserve"> aangemaakt. Dit wordt aangeraden zodat er een </w:t>
-      </w:r>
-      <w:proofErr w:type="spellStart"/>
-      <w:r>
-        <w:t>backlog</w:t>
-      </w:r>
-      <w:proofErr w:type="spellEnd"/>
-      <w:r>
-        <w:t xml:space="preserve"> is. De git </w:t>
-      </w:r>
-      <w:proofErr w:type="spellStart"/>
-      <w:r>
-        <w:t>repos</w:t>
-      </w:r>
-      <w:proofErr w:type="spellEnd"/>
-      <w:r>
-        <w:t xml:space="preserve"> </w:t>
+        <w:t xml:space="preserve">Er is nog geen Trello aangemaakt. Dit wordt aangeraden zodat er een backlog is. De git repos </w:t>
       </w:r>
       <w:r>
         <w:t>zo</w:t>
@@ -9602,7 +9372,7 @@
           </w:tcPr>
           <w:p>
             <w:pPr>
-              <w:pStyle w:val="Lijstalinea"/>
+              <w:pStyle w:val="ListParagraph"/>
               <w:suppressAutoHyphens/>
               <w:autoSpaceDN w:val="0"/>
               <w:spacing w:after="200" w:line="264" w:lineRule="auto"/>
@@ -10330,40 +10100,19 @@
     </w:p>
     <w:p>
       <w:pPr>
-        <w:pStyle w:val="Titel"/>
-        <w:rPr>
-          <w:lang/>
-        </w:rPr>
-      </w:pPr>
-      <w:r>
-        <w:rPr>
-          <w:lang/>
-        </w:rPr>
+        <w:pStyle w:val="Title"/>
+      </w:pPr>
+      <w:r>
         <w:lastRenderedPageBreak/>
         <w:t>Smartfooseball</w:t>
       </w:r>
     </w:p>
     <w:p>
       <w:pPr>
-        <w:pStyle w:val="Titel"/>
-        <w:rPr>
-          <w:lang/>
-        </w:rPr>
-      </w:pPr>
-      <w:r>
-        <w:rPr>
-          <w:lang/>
-        </w:rPr>
-        <w:t xml:space="preserve"> </w:t>
-      </w:r>
-      <w:r>
-        <w:t xml:space="preserve">Vergaderverslag </w:t>
-      </w:r>
-      <w:r>
-        <w:rPr>
-          <w:lang/>
-        </w:rPr>
-        <w:t>3</w:t>
+        <w:pStyle w:val="Title"/>
+      </w:pPr>
+      <w:r>
+        <w:t xml:space="preserve"> Vergaderverslag 3</w:t>
       </w:r>
     </w:p>
     <w:p/>
@@ -10373,11 +10122,6 @@
       </w:r>
       <w:r>
         <w:tab/>
-      </w:r>
-      <w:r>
-        <w:rPr>
-          <w:lang/>
-        </w:rPr>
         <w:t>19/04/23</w:t>
       </w:r>
       <w:r>
@@ -10389,11 +10133,6 @@
       </w:r>
       <w:r>
         <w:tab/>
-      </w:r>
-      <w:r>
-        <w:rPr>
-          <w:lang/>
-        </w:rPr>
         <w:t xml:space="preserve"> Teams</w:t>
       </w:r>
       <w:r>
@@ -10405,13 +10144,7 @@
         <w:ind w:left="1410" w:hanging="1410"/>
       </w:pPr>
       <w:r>
-        <w:t>Aanwezig:</w:t>
-      </w:r>
-      <w:r>
-        <w:rPr>
-          <w:lang/>
-        </w:rPr>
-        <w:t xml:space="preserve"> Serge Fabre, Siebe Van de Voorde, Jarno Van Osselaer, Ruben Van Poucke, Eli Van Stichelen</w:t>
+        <w:t>Aanwezig: Serge Fabre, Siebe Van de Voorde, Jarno Van Osselaer, Ruben Van Poucke, Eli Van Stichelen</w:t>
       </w:r>
       <w:r>
         <w:tab/>
@@ -10419,13 +10152,7 @@
     </w:p>
     <w:p>
       <w:r>
-        <w:t>Afwezig:</w:t>
-      </w:r>
-      <w:r>
-        <w:rPr>
-          <w:lang/>
-        </w:rPr>
-        <w:t xml:space="preserve"> /</w:t>
+        <w:t>Afwezig: /</w:t>
       </w:r>
     </w:p>
     <w:p>
@@ -10464,7 +10191,6 @@
           <w:rFonts w:asciiTheme="majorHAnsi" w:hAnsiTheme="majorHAnsi" w:cstheme="majorHAnsi"/>
           <w:sz w:val="26"/>
           <w:szCs w:val="26"/>
-          <w:lang/>
         </w:rPr>
       </w:pPr>
       <w:r>
@@ -10480,7 +10206,6 @@
           <w:rFonts w:asciiTheme="majorHAnsi" w:hAnsiTheme="majorHAnsi" w:cstheme="majorHAnsi"/>
           <w:sz w:val="26"/>
           <w:szCs w:val="26"/>
-          <w:lang/>
         </w:rPr>
         <w:t xml:space="preserve"> Agendapunt 1: </w:t>
       </w:r>
@@ -10494,46 +10219,25 @@
       </w:r>
     </w:p>
     <w:p>
-      <w:pPr>
-        <w:rPr>
-          <w:lang/>
-        </w:rPr>
-      </w:pPr>
-      <w:r>
-        <w:rPr>
-          <w:lang/>
-        </w:rPr>
+      <w:r>
         <w:t xml:space="preserve">-siebe: vooral aan de </w:t>
       </w:r>
       <w:r>
         <w:rPr>
           <w:rFonts w:cstheme="minorHAnsi"/>
-          <w:lang/>
         </w:rPr>
         <w:t>backend</w:t>
       </w:r>
       <w:r>
-        <w:rPr>
-          <w:lang/>
-        </w:rPr>
         <w:t xml:space="preserve"> migrations, seeders, resources, models</w:t>
       </w:r>
       <w:r>
-        <w:rPr>
-          <w:lang/>
-        </w:rPr>
         <w:br/>
       </w:r>
       <w:r>
-        <w:rPr>
-          <w:lang/>
-        </w:rPr>
         <w:t>-Ruben, Eli: alles is aangesloten van hardware, juist schempjes nog nie aangesloten.</w:t>
       </w:r>
       <w:r>
-        <w:rPr>
-          <w:lang/>
-        </w:rPr>
         <w:br/>
         <w:t>-Jarno: Figma design gemaakt</w:t>
       </w:r>
@@ -10559,7 +10263,6 @@
           <w:rFonts w:asciiTheme="majorHAnsi" w:hAnsiTheme="majorHAnsi" w:cstheme="majorHAnsi"/>
           <w:sz w:val="26"/>
           <w:szCs w:val="26"/>
-          <w:lang/>
         </w:rPr>
         <w:t xml:space="preserve">Agendapunt 2: </w:t>
       </w:r>
@@ -10568,21 +10271,12 @@
           <w:rFonts w:asciiTheme="majorHAnsi" w:hAnsiTheme="majorHAnsi" w:cstheme="majorHAnsi"/>
           <w:sz w:val="26"/>
           <w:szCs w:val="26"/>
-          <w:lang/>
         </w:rPr>
         <w:t>Er wordt te weinig gecommuniceert tegenover mentor</w:t>
       </w:r>
     </w:p>
     <w:p>
-      <w:pPr>
-        <w:rPr>
-          <w:lang/>
-        </w:rPr>
-      </w:pPr>
-      <w:r>
-        <w:rPr>
-          <w:lang/>
-        </w:rPr>
+      <w:r>
         <w:t>Er is geen bewijs van voortuitgang. Deel foto’s en videos sneller van vooruitgang. Jarno toont een Figma scherm. Ruben deelt videos en ligt deze toe.</w:t>
       </w:r>
     </w:p>
@@ -10607,7 +10301,6 @@
           <w:rFonts w:asciiTheme="majorHAnsi" w:hAnsiTheme="majorHAnsi" w:cstheme="majorHAnsi"/>
           <w:sz w:val="26"/>
           <w:szCs w:val="26"/>
-          <w:lang/>
         </w:rPr>
         <w:t xml:space="preserve">Agendapunt 3: </w:t>
       </w:r>
@@ -10616,37 +10309,17 @@
           <w:rFonts w:asciiTheme="majorHAnsi" w:hAnsiTheme="majorHAnsi" w:cstheme="majorHAnsi"/>
           <w:sz w:val="26"/>
           <w:szCs w:val="26"/>
-          <w:lang/>
-        </w:rPr>
-        <w:t>Er wordt te weinig gecommuniceert tegenover elkaar</w:t>
-      </w:r>
-      <w:r>
-        <w:rPr>
-          <w:rFonts w:asciiTheme="majorHAnsi" w:hAnsiTheme="majorHAnsi" w:cstheme="majorHAnsi"/>
-          <w:sz w:val="26"/>
-          <w:szCs w:val="26"/>
-        </w:rPr>
-        <w:t xml:space="preserve"> </w:t>
-      </w:r>
-    </w:p>
-    <w:p>
-      <w:pPr>
-        <w:rPr>
-          <w:lang/>
-        </w:rPr>
-      </w:pPr>
-      <w:r>
-        <w:rPr>
-          <w:lang/>
-        </w:rPr>
+        </w:rPr>
+        <w:t xml:space="preserve">Er wordt te weinig gecommuniceert tegenover elkaar </w:t>
+      </w:r>
+    </w:p>
+    <w:p>
+      <w:r>
         <w:t>Trello is niet inorde. Deze stond op Prive en wordt  bijgevolg maar door persoon gebruikt. Door een meeting met de person die de backend doe zou deze al meer kunnen doen. Omdat er dan duidelijke richtlijnen zijn wat ervan wordt verwacht.</w:t>
       </w:r>
     </w:p>
     <w:p>
       <w:r>
-        <w:rPr>
-          <w:lang/>
-        </w:rPr>
         <w:t xml:space="preserve"> </w:t>
       </w:r>
     </w:p>
@@ -10826,7 +10499,7 @@
           </w:tcPr>
           <w:p>
             <w:pPr>
-              <w:pStyle w:val="Lijstalinea"/>
+              <w:pStyle w:val="ListParagraph"/>
               <w:suppressAutoHyphens/>
               <w:autoSpaceDN w:val="0"/>
               <w:spacing w:after="200" w:line="264" w:lineRule="auto"/>
@@ -11516,18 +11189,16 @@
     </w:p>
     <w:p>
       <w:pPr>
-        <w:pStyle w:val="Titel"/>
-      </w:pPr>
-      <w:proofErr w:type="spellStart"/>
+        <w:pStyle w:val="Title"/>
+      </w:pPr>
       <w:r>
         <w:lastRenderedPageBreak/>
         <w:t>Smartfooseball</w:t>
       </w:r>
-      <w:proofErr w:type="spellEnd"/>
-    </w:p>
-    <w:p>
-      <w:pPr>
-        <w:pStyle w:val="Titel"/>
+    </w:p>
+    <w:p>
+      <w:pPr>
+        <w:pStyle w:val="Title"/>
       </w:pPr>
       <w:r>
         <w:t xml:space="preserve"> Vergaderverslag 5</w:t>
@@ -11540,11 +11211,6 @@
       </w:r>
       <w:r>
         <w:tab/>
-      </w:r>
-      <w:r>
-        <w:rPr>
-          <w:lang/>
-        </w:rPr>
         <w:t>17/05/23</w:t>
       </w:r>
       <w:r>
@@ -11556,11 +11222,6 @@
       </w:r>
       <w:r>
         <w:tab/>
-      </w:r>
-      <w:r>
-        <w:rPr>
-          <w:lang/>
-        </w:rPr>
         <w:t xml:space="preserve"> Teams</w:t>
       </w:r>
       <w:r>
@@ -11572,32 +11233,15 @@
         <w:ind w:left="1410" w:hanging="1410"/>
       </w:pPr>
       <w:r>
-        <w:t>Aanwezig:</w:t>
-      </w:r>
-      <w:r>
-        <w:rPr>
-          <w:lang/>
-        </w:rPr>
-        <w:t xml:space="preserve"> Serge Fabre, Siebe Van de Voorde, Jarno Van Osselaer, Ruben Van Poucke</w:t>
+        <w:t>Aanwezig: Serge Fabre, Siebe Van de Voorde, Jarno Van Osselaer, Ruben Van Poucke</w:t>
       </w:r>
       <w:r>
         <w:tab/>
       </w:r>
     </w:p>
     <w:p>
-      <w:pPr>
-        <w:rPr>
-          <w:lang/>
-        </w:rPr>
-      </w:pPr>
-      <w:r>
-        <w:t>Afwezig:</w:t>
-      </w:r>
-      <w:r>
-        <w:rPr>
-          <w:lang/>
-        </w:rPr>
-        <w:t xml:space="preserve"> Eli Van Stichelen</w:t>
+      <w:r>
+        <w:t>Afwezig: Eli Van Stichelen</w:t>
       </w:r>
     </w:p>
     <w:p>
@@ -11651,7 +11295,6 @@
           <w:rFonts w:asciiTheme="majorHAnsi" w:hAnsiTheme="majorHAnsi" w:cstheme="majorHAnsi"/>
           <w:sz w:val="26"/>
           <w:szCs w:val="26"/>
-          <w:lang/>
         </w:rPr>
         <w:t xml:space="preserve">Agendapunt 1: </w:t>
       </w:r>
@@ -11660,21 +11303,12 @@
           <w:rFonts w:asciiTheme="majorHAnsi" w:hAnsiTheme="majorHAnsi" w:cstheme="majorHAnsi"/>
           <w:sz w:val="26"/>
           <w:szCs w:val="26"/>
-          <w:lang/>
         </w:rPr>
         <w:t>Stand van zaken project</w:t>
       </w:r>
     </w:p>
     <w:p>
-      <w:pPr>
-        <w:rPr>
-          <w:lang/>
-        </w:rPr>
-      </w:pPr>
-      <w:r>
-        <w:rPr>
-          <w:lang/>
-        </w:rPr>
+      <w:r>
         <w:t>De backend is zo goe als af. De enigste feature die ontbreekt is de competies die nie toegevoegd kunnen worden. Op de tafel zijn de schermpjes nog nie aangesloten. En er moet een weerstand komen de drukknoppen. De frontend werkt met statische data</w:t>
       </w:r>
     </w:p>
@@ -11684,7 +11318,6 @@
           <w:rFonts w:asciiTheme="majorHAnsi" w:hAnsiTheme="majorHAnsi" w:cstheme="majorHAnsi"/>
           <w:sz w:val="26"/>
           <w:szCs w:val="26"/>
-          <w:lang/>
         </w:rPr>
       </w:pPr>
       <w:r>
@@ -11700,7 +11333,6 @@
           <w:rFonts w:asciiTheme="majorHAnsi" w:hAnsiTheme="majorHAnsi" w:cstheme="majorHAnsi"/>
           <w:sz w:val="26"/>
           <w:szCs w:val="26"/>
-          <w:lang/>
         </w:rPr>
         <w:t xml:space="preserve">Agendapunt 2: </w:t>
       </w:r>
@@ -11709,20 +11341,13 @@
           <w:rFonts w:asciiTheme="majorHAnsi" w:hAnsiTheme="majorHAnsi" w:cstheme="majorHAnsi"/>
           <w:sz w:val="26"/>
           <w:szCs w:val="26"/>
-          <w:lang/>
         </w:rPr>
         <w:t>Stand van zaken rapport</w:t>
       </w:r>
     </w:p>
     <w:p>
       <w:r>
-        <w:rPr>
-          <w:lang/>
-        </w:rPr>
-        <w:t>Er is geen extra vooruitgang gemaakt. Er was geen extra feedback moment geweest dus er is niet aan doorgewerkt</w:t>
-      </w:r>
-      <w:r>
-        <w:t xml:space="preserve"> </w:t>
+        <w:t xml:space="preserve">Er is geen extra vooruitgang gemaakt. Er was geen extra feedback moment geweest dus er is niet aan doorgewerkt </w:t>
       </w:r>
     </w:p>
     <w:p>
@@ -11746,7 +11371,6 @@
           <w:rFonts w:asciiTheme="majorHAnsi" w:hAnsiTheme="majorHAnsi" w:cstheme="majorHAnsi"/>
           <w:sz w:val="26"/>
           <w:szCs w:val="26"/>
-          <w:lang/>
         </w:rPr>
         <w:t xml:space="preserve">Agendapunt 3: </w:t>
       </w:r>
@@ -11755,25 +11379,13 @@
           <w:rFonts w:asciiTheme="majorHAnsi" w:hAnsiTheme="majorHAnsi" w:cstheme="majorHAnsi"/>
           <w:sz w:val="26"/>
           <w:szCs w:val="26"/>
-          <w:lang/>
         </w:rPr>
         <w:t>Documentatie</w:t>
       </w:r>
     </w:p>
     <w:p>
-      <w:pPr>
-        <w:rPr>
-          <w:lang/>
-        </w:rPr>
-      </w:pPr>
-      <w:r>
-        <w:t xml:space="preserve"> </w:t>
-      </w:r>
-      <w:r>
-        <w:rPr>
-          <w:lang/>
-        </w:rPr>
-        <w:t>Er moet ook documentatie worden gemaakt, bv promofilmpje etc.</w:t>
+      <w:r>
+        <w:t xml:space="preserve"> Er moet ook documentatie worden gemaakt, bv promofilmpje etc.</w:t>
       </w:r>
     </w:p>
     <w:p>
@@ -11951,7 +11563,7 @@
           </w:tcPr>
           <w:p>
             <w:pPr>
-              <w:pStyle w:val="Lijstalinea"/>
+              <w:pStyle w:val="ListParagraph"/>
               <w:suppressAutoHyphens/>
               <w:autoSpaceDN w:val="0"/>
               <w:spacing w:after="200" w:line="264" w:lineRule="auto"/>
@@ -12677,34 +12289,19 @@
     </w:p>
     <w:p>
       <w:pPr>
-        <w:pStyle w:val="Titel"/>
-        <w:rPr>
-          <w:lang/>
-        </w:rPr>
-      </w:pPr>
-      <w:r>
-        <w:rPr>
-          <w:lang/>
-        </w:rPr>
+        <w:pStyle w:val="Title"/>
+      </w:pPr>
+      <w:r>
         <w:lastRenderedPageBreak/>
         <w:t>Smartfooseball</w:t>
       </w:r>
     </w:p>
     <w:p>
       <w:pPr>
-        <w:pStyle w:val="Titel"/>
-        <w:rPr>
-          <w:lang/>
-        </w:rPr>
-      </w:pPr>
-      <w:r>
-        <w:t xml:space="preserve"> Vergaderverslag </w:t>
-      </w:r>
-      <w:r>
-        <w:rPr>
-          <w:lang/>
-        </w:rPr>
-        <w:t>6</w:t>
+        <w:pStyle w:val="Title"/>
+      </w:pPr>
+      <w:r>
+        <w:t xml:space="preserve"> Vergaderverslag 6</w:t>
       </w:r>
     </w:p>
     <w:p/>
@@ -12714,11 +12311,6 @@
       </w:r>
       <w:r>
         <w:tab/>
-      </w:r>
-      <w:r>
-        <w:rPr>
-          <w:lang/>
-        </w:rPr>
         <w:t>24/05/23</w:t>
       </w:r>
       <w:r>
@@ -12730,11 +12322,6 @@
       </w:r>
       <w:r>
         <w:tab/>
-      </w:r>
-      <w:r>
-        <w:rPr>
-          <w:lang/>
-        </w:rPr>
         <w:t xml:space="preserve"> Teams</w:t>
       </w:r>
       <w:r>
@@ -12746,13 +12333,7 @@
         <w:ind w:left="1410" w:hanging="1410"/>
       </w:pPr>
       <w:r>
-        <w:t>Aanwezig:</w:t>
-      </w:r>
-      <w:r>
-        <w:rPr>
-          <w:lang/>
-        </w:rPr>
-        <w:t xml:space="preserve"> Serge Fabre, Jarno Van Osselaer, Eli Van Stichelen, Ruben Van Poucke, Siebe Van de Voorde</w:t>
+        <w:t>Aanwezig: Serge Fabre, Jarno Van Osselaer, Eli Van Stichelen, Ruben Van Poucke, Siebe Van de Voorde</w:t>
       </w:r>
       <w:r>
         <w:tab/>
@@ -12763,9 +12344,6 @@
         <w:t>Afwezig:</w:t>
       </w:r>
       <w:r>
-        <w:rPr>
-          <w:lang/>
-        </w:rPr>
         <w:t xml:space="preserve"> /</w:t>
       </w:r>
       <w:r>
@@ -12808,7 +12386,6 @@
           <w:rFonts w:asciiTheme="majorHAnsi" w:hAnsiTheme="majorHAnsi" w:cstheme="majorHAnsi"/>
           <w:sz w:val="26"/>
           <w:szCs w:val="26"/>
-          <w:lang/>
         </w:rPr>
       </w:pPr>
       <w:r>
@@ -12817,69 +12394,56 @@
           <w:sz w:val="26"/>
           <w:szCs w:val="26"/>
         </w:rPr>
-        <w:t>2.1. Agendapunt 1:</w:t>
-      </w:r>
-      <w:r>
+        <w:t>2.1. Agendapunt 1: Frontend demo</w:t>
+      </w:r>
+    </w:p>
+    <w:p>
+      <w:r>
+        <w:t>Jarno toon teen demo voor de frontend en geeft uitleg by alle pagina’s.</w:t>
+      </w:r>
+    </w:p>
+    <w:p>
+      <w:pPr>
         <w:rPr>
           <w:rFonts w:asciiTheme="majorHAnsi" w:hAnsiTheme="majorHAnsi" w:cstheme="majorHAnsi"/>
           <w:sz w:val="26"/>
           <w:szCs w:val="26"/>
-          <w:lang/>
-        </w:rPr>
-        <w:t xml:space="preserve"> Frontend demo</w:t>
-      </w:r>
-    </w:p>
-    <w:p>
-      <w:pPr>
-        <w:rPr>
-          <w:lang/>
-        </w:rPr>
-      </w:pPr>
-      <w:r>
-        <w:rPr>
-          <w:lang/>
-        </w:rPr>
-        <w:t>Jarno toon teen demo voor de frontend en geeft uitleg by alle pagina’s.</w:t>
-      </w:r>
-    </w:p>
-    <w:p>
-      <w:pPr>
+        </w:rPr>
+      </w:pPr>
+      <w:r>
         <w:rPr>
           <w:rFonts w:asciiTheme="majorHAnsi" w:hAnsiTheme="majorHAnsi" w:cstheme="majorHAnsi"/>
           <w:sz w:val="26"/>
           <w:szCs w:val="26"/>
-          <w:lang/>
-        </w:rPr>
-      </w:pPr>
-      <w:r>
+        </w:rPr>
+        <w:t>2.2. Agendapunt 2: Tafel demo</w:t>
+      </w:r>
+    </w:p>
+    <w:p>
+      <w:r>
+        <w:t xml:space="preserve">Ruben toont de tafel. Deze is volledig af. Toont de functies. De drukknoppen zijn opgelost. </w:t>
+      </w:r>
+    </w:p>
+    <w:p>
+      <w:pPr>
         <w:rPr>
           <w:rFonts w:asciiTheme="majorHAnsi" w:hAnsiTheme="majorHAnsi" w:cstheme="majorHAnsi"/>
           <w:sz w:val="26"/>
           <w:szCs w:val="26"/>
         </w:rPr>
-        <w:t xml:space="preserve">2.2. Agendapunt 2: </w:t>
-      </w:r>
+      </w:pPr>
       <w:r>
         <w:rPr>
           <w:rFonts w:asciiTheme="majorHAnsi" w:hAnsiTheme="majorHAnsi" w:cstheme="majorHAnsi"/>
           <w:sz w:val="26"/>
           <w:szCs w:val="26"/>
-          <w:lang/>
-        </w:rPr>
-        <w:t>Tafel demo</w:t>
-      </w:r>
-    </w:p>
-    <w:p>
-      <w:pPr>
-        <w:rPr>
-          <w:lang/>
-        </w:rPr>
-      </w:pPr>
-      <w:r>
-        <w:rPr>
-          <w:lang/>
-        </w:rPr>
-        <w:t xml:space="preserve">Ruben toont de tafel. Deze is volledig af. Toont de functies. De drukknoppen zijn opgelost. </w:t>
+        </w:rPr>
+        <w:t>2.3. Agendapunt 3: Backend</w:t>
+      </w:r>
+    </w:p>
+    <w:p>
+      <w:r>
+        <w:t>De backend is volledig af. Enkel competeties moeten nog toegevoegd worden.</w:t>
       </w:r>
     </w:p>
     <w:p>
@@ -12888,120 +12452,25 @@
           <w:rFonts w:asciiTheme="majorHAnsi" w:hAnsiTheme="majorHAnsi" w:cstheme="majorHAnsi"/>
           <w:sz w:val="26"/>
           <w:szCs w:val="26"/>
-          <w:lang/>
-        </w:rPr>
-      </w:pPr>
+        </w:rPr>
+      </w:pPr>
+      <w:r>
+        <w:t xml:space="preserve"> </w:t>
+      </w:r>
       <w:r>
         <w:rPr>
           <w:rFonts w:asciiTheme="majorHAnsi" w:hAnsiTheme="majorHAnsi" w:cstheme="majorHAnsi"/>
           <w:sz w:val="26"/>
           <w:szCs w:val="26"/>
         </w:rPr>
-        <w:t xml:space="preserve">2.3. Agendapunt 3: </w:t>
-      </w:r>
-      <w:r>
-        <w:rPr>
-          <w:rFonts w:asciiTheme="majorHAnsi" w:hAnsiTheme="majorHAnsi" w:cstheme="majorHAnsi"/>
-          <w:sz w:val="26"/>
-          <w:szCs w:val="26"/>
-          <w:lang/>
-        </w:rPr>
-        <w:t>Backend</w:t>
-      </w:r>
-    </w:p>
-    <w:p>
-      <w:pPr>
-        <w:rPr>
-          <w:lang/>
-        </w:rPr>
-      </w:pPr>
-      <w:r>
-        <w:rPr>
-          <w:lang/>
-        </w:rPr>
-        <w:t>De backend is volledig af. Enkel competeties moeten nog toegevoegd worden.</w:t>
-      </w:r>
-    </w:p>
-    <w:p>
-      <w:pPr>
-        <w:rPr>
-          <w:rFonts w:asciiTheme="majorHAnsi" w:hAnsiTheme="majorHAnsi" w:cstheme="majorHAnsi"/>
-          <w:sz w:val="26"/>
-          <w:szCs w:val="26"/>
-          <w:lang/>
-        </w:rPr>
-      </w:pPr>
-      <w:r>
-        <w:t xml:space="preserve"> </w:t>
-      </w:r>
-      <w:r>
-        <w:rPr>
-          <w:rFonts w:asciiTheme="majorHAnsi" w:hAnsiTheme="majorHAnsi" w:cstheme="majorHAnsi"/>
-          <w:sz w:val="26"/>
-          <w:szCs w:val="26"/>
-        </w:rPr>
-        <w:t>2.</w:t>
-      </w:r>
-      <w:r>
-        <w:rPr>
-          <w:rFonts w:asciiTheme="majorHAnsi" w:hAnsiTheme="majorHAnsi" w:cstheme="majorHAnsi"/>
-          <w:sz w:val="26"/>
-          <w:szCs w:val="26"/>
-          <w:lang/>
-        </w:rPr>
-        <w:t>4</w:t>
-      </w:r>
-      <w:r>
-        <w:rPr>
-          <w:rFonts w:asciiTheme="majorHAnsi" w:hAnsiTheme="majorHAnsi" w:cstheme="majorHAnsi"/>
-          <w:sz w:val="26"/>
-          <w:szCs w:val="26"/>
-        </w:rPr>
-        <w:t xml:space="preserve">. Agendapunt </w:t>
-      </w:r>
-      <w:r>
-        <w:rPr>
-          <w:rFonts w:asciiTheme="majorHAnsi" w:hAnsiTheme="majorHAnsi" w:cstheme="majorHAnsi"/>
-          <w:sz w:val="26"/>
-          <w:szCs w:val="26"/>
-          <w:lang/>
-        </w:rPr>
-        <w:t>4</w:t>
-      </w:r>
-      <w:r>
-        <w:rPr>
-          <w:rFonts w:asciiTheme="majorHAnsi" w:hAnsiTheme="majorHAnsi" w:cstheme="majorHAnsi"/>
-          <w:sz w:val="26"/>
-          <w:szCs w:val="26"/>
-        </w:rPr>
-        <w:t xml:space="preserve">: </w:t>
-      </w:r>
-      <w:r>
-        <w:rPr>
-          <w:rFonts w:asciiTheme="majorHAnsi" w:hAnsiTheme="majorHAnsi" w:cstheme="majorHAnsi"/>
-          <w:sz w:val="26"/>
-          <w:szCs w:val="26"/>
-          <w:lang/>
-        </w:rPr>
-        <w:t>Uitleg evaluatie</w:t>
-      </w:r>
-    </w:p>
-    <w:p>
-      <w:pPr>
-        <w:rPr>
-          <w:lang/>
-        </w:rPr>
-      </w:pPr>
-      <w:r>
-        <w:rPr>
-          <w:lang/>
-        </w:rPr>
+        <w:t>2.4. Agendapunt 4: Uitleg evaluatie</w:t>
+      </w:r>
+    </w:p>
+    <w:p>
+      <w:r>
         <w:t xml:space="preserve">Tegen 1 juni start de laatste sprint, maar de documentatie moet af zijn. Uitleg over de </w:t>
       </w:r>
       <w:r>
-        <w:rPr>
-          <w:lang/>
-        </w:rPr>
         <w:t>presentative.</w:t>
       </w:r>
     </w:p>
@@ -13180,7 +12649,7 @@
           </w:tcPr>
           <w:p>
             <w:pPr>
-              <w:pStyle w:val="Lijstalinea"/>
+              <w:pStyle w:val="ListParagraph"/>
               <w:suppressAutoHyphens/>
               <w:autoSpaceDN w:val="0"/>
               <w:spacing w:after="200" w:line="264" w:lineRule="auto"/>
@@ -13917,9 +13386,9 @@
     </w:p>
     <w:p>
       <w:pPr>
-        <w:pStyle w:val="Kop2"/>
-        <w:rPr>
-          <w:rStyle w:val="Subtielebenadrukking"/>
+        <w:pStyle w:val="Heading2"/>
+        <w:rPr>
+          <w:rStyle w:val="SubtleEmphasis"/>
           <w:i w:val="0"/>
           <w:iCs w:val="0"/>
           <w:color w:val="auto"/>
@@ -14724,7 +14193,7 @@
     <w:p>
       <w:pPr>
         <w:rPr>
-          <w:rStyle w:val="Subtielebenadrukking"/>
+          <w:rStyle w:val="SubtleEmphasis"/>
           <w:i w:val="0"/>
           <w:iCs w:val="0"/>
         </w:rPr>
@@ -14733,7 +14202,7 @@
     <w:p>
       <w:pPr>
         <w:rPr>
-          <w:rStyle w:val="Subtielebenadrukking"/>
+          <w:rStyle w:val="SubtleEmphasis"/>
           <w:i w:val="0"/>
           <w:iCs w:val="0"/>
         </w:rPr>
@@ -14755,11 +14224,11 @@
   <w:comment w:id="0" w:author="Sabine Martens" w:date="2023-03-05T16:18:00Z" w:initials="SM">
     <w:p>
       <w:pPr>
-        <w:pStyle w:val="Tekstopmerking"/>
-      </w:pPr>
-      <w:r>
-        <w:rPr>
-          <w:rStyle w:val="Verwijzingopmerking"/>
+        <w:pStyle w:val="CommentText"/>
+      </w:pPr>
+      <w:r>
+        <w:rPr>
+          <w:rStyle w:val="CommentReference"/>
         </w:rPr>
         <w:annotationRef/>
       </w:r>
@@ -14771,11 +14240,11 @@
   <w:comment w:id="2" w:author="Sabine Martens" w:date="2023-03-05T16:19:00Z" w:initials="SM">
     <w:p>
       <w:pPr>
-        <w:pStyle w:val="Tekstopmerking"/>
-      </w:pPr>
-      <w:r>
-        <w:rPr>
-          <w:rStyle w:val="Verwijzingopmerking"/>
+        <w:pStyle w:val="CommentText"/>
+      </w:pPr>
+      <w:r>
+        <w:rPr>
+          <w:rStyle w:val="CommentReference"/>
         </w:rPr>
         <w:annotationRef/>
       </w:r>
@@ -14787,11 +14256,11 @@
   <w:comment w:id="3" w:author="Siebe Van de Voorde" w:date="2023-03-08T16:50:00Z" w:initials="SVdV">
     <w:p>
       <w:pPr>
-        <w:pStyle w:val="Tekstopmerking"/>
-      </w:pPr>
-      <w:r>
-        <w:rPr>
-          <w:rStyle w:val="Verwijzingopmerking"/>
+        <w:pStyle w:val="CommentText"/>
+      </w:pPr>
+      <w:r>
+        <w:rPr>
+          <w:rStyle w:val="CommentReference"/>
         </w:rPr>
         <w:annotationRef/>
       </w:r>
@@ -14806,11 +14275,11 @@
   <w:comment w:id="4" w:author="Siebe Van de Voorde" w:date="2023-03-08T16:50:00Z" w:initials="SVdV">
     <w:p>
       <w:pPr>
-        <w:pStyle w:val="Tekstopmerking"/>
-      </w:pPr>
-      <w:r>
-        <w:rPr>
-          <w:rStyle w:val="Verwijzingopmerking"/>
+        <w:pStyle w:val="CommentText"/>
+      </w:pPr>
+      <w:r>
+        <w:rPr>
+          <w:rStyle w:val="CommentReference"/>
         </w:rPr>
         <w:annotationRef/>
       </w:r>
@@ -14825,11 +14294,11 @@
   <w:comment w:id="5" w:author="Sabine Martens" w:date="2023-03-05T16:20:00Z" w:initials="SM">
     <w:p>
       <w:pPr>
-        <w:pStyle w:val="Tekstopmerking"/>
-      </w:pPr>
-      <w:r>
-        <w:rPr>
-          <w:rStyle w:val="Verwijzingopmerking"/>
+        <w:pStyle w:val="CommentText"/>
+      </w:pPr>
+      <w:r>
+        <w:rPr>
+          <w:rStyle w:val="CommentReference"/>
         </w:rPr>
         <w:annotationRef/>
       </w:r>
@@ -14841,11 +14310,11 @@
   <w:comment w:id="21" w:author="Siebe Van de Voorde" w:date="2023-03-09T11:32:00Z" w:initials="SVdV">
     <w:p>
       <w:pPr>
-        <w:pStyle w:val="Tekstopmerking"/>
-      </w:pPr>
-      <w:r>
-        <w:rPr>
-          <w:rStyle w:val="Verwijzingopmerking"/>
+        <w:pStyle w:val="CommentText"/>
+      </w:pPr>
+      <w:r>
+        <w:rPr>
+          <w:rStyle w:val="CommentReference"/>
         </w:rPr>
         <w:annotationRef/>
       </w:r>
@@ -14860,11 +14329,11 @@
   <w:comment w:id="22" w:author="Siebe Van de Voorde" w:date="2023-03-09T11:32:00Z" w:initials="SVdV">
     <w:p>
       <w:pPr>
-        <w:pStyle w:val="Tekstopmerking"/>
-      </w:pPr>
-      <w:r>
-        <w:rPr>
-          <w:rStyle w:val="Verwijzingopmerking"/>
+        <w:pStyle w:val="CommentText"/>
+      </w:pPr>
+      <w:r>
+        <w:rPr>
+          <w:rStyle w:val="CommentReference"/>
         </w:rPr>
         <w:annotationRef/>
       </w:r>
@@ -14879,11 +14348,11 @@
   <w:comment w:id="33" w:author="Sabine Martens" w:date="2023-03-24T14:35:00Z" w:initials="SM">
     <w:p>
       <w:pPr>
-        <w:pStyle w:val="Tekstopmerking"/>
-      </w:pPr>
-      <w:r>
-        <w:rPr>
-          <w:rStyle w:val="Verwijzingopmerking"/>
+        <w:pStyle w:val="CommentText"/>
+      </w:pPr>
+      <w:r>
+        <w:rPr>
+          <w:rStyle w:val="CommentReference"/>
         </w:rPr>
         <w:annotationRef/>
       </w:r>
@@ -14895,11 +14364,11 @@
   <w:comment w:id="35" w:author="Sabine Martens" w:date="2023-03-24T14:39:00Z" w:initials="SM">
     <w:p>
       <w:pPr>
-        <w:pStyle w:val="Tekstopmerking"/>
-      </w:pPr>
-      <w:r>
-        <w:rPr>
-          <w:rStyle w:val="Verwijzingopmerking"/>
+        <w:pStyle w:val="CommentText"/>
+      </w:pPr>
+      <w:r>
+        <w:rPr>
+          <w:rStyle w:val="CommentReference"/>
         </w:rPr>
         <w:annotationRef/>
       </w:r>
@@ -14911,11 +14380,11 @@
   <w:comment w:id="31" w:author="Siebe Van de Voorde" w:date="2023-05-25T12:59:00Z" w:initials="SVdV">
     <w:p>
       <w:pPr>
-        <w:pStyle w:val="Tekstopmerking"/>
-      </w:pPr>
-      <w:r>
-        <w:rPr>
-          <w:rStyle w:val="Verwijzingopmerking"/>
+        <w:pStyle w:val="CommentText"/>
+      </w:pPr>
+      <w:r>
+        <w:rPr>
+          <w:rStyle w:val="CommentReference"/>
         </w:rPr>
         <w:annotationRef/>
       </w:r>
@@ -15004,7 +14473,7 @@
 <w:ftr xmlns:wpc="http://schemas.microsoft.com/office/word/2010/wordprocessingCanvas" xmlns:cx="http://schemas.microsoft.com/office/drawing/2014/chartex" xmlns:cx1="http://schemas.microsoft.com/office/drawing/2015/9/8/chartex" xmlns:cx2="http://schemas.microsoft.com/office/drawing/2015/10/21/chartex" xmlns:cx3="http://schemas.microsoft.com/office/drawing/2016/5/9/chartex" xmlns:cx4="http://schemas.microsoft.com/office/drawing/2016/5/10/chartex" xmlns:cx5="http://schemas.microsoft.com/office/drawing/2016/5/11/chartex" xmlns:cx6="http://schemas.microsoft.com/office/drawing/2016/5/12/chartex" xmlns:cx7="http://schemas.microsoft.com/office/drawing/2016/5/13/chartex" xmlns:cx8="http://schemas.microsoft.com/office/drawing/2016/5/14/chartex" xmlns:mc="http://schemas.openxmlformats.org/markup-compatibility/2006" xmlns:aink="http://schemas.microsoft.com/office/drawing/2016/ink" xmlns:am3d="http://schemas.microsoft.com/office/drawing/2017/model3d" xmlns:o="urn:schemas-microsoft-com:office:office" xmlns:oel="http://schemas.microsoft.com/office/2019/extlst" xmlns:r="http://schemas.openxmlformats.org/officeDocument/2006/relationships" xmlns:m="http://schemas.openxmlformats.org/officeDocument/2006/math" xmlns:v="urn:schemas-microsoft-com:vml" xmlns:wp14="http://schemas.microsoft.com/office/word/2010/wordprocessingDrawing" xmlns:wp="http://schemas.openxmlformats.org/drawingml/2006/wordprocessingDrawing" xmlns:w10="urn:schemas-microsoft-com:office:word" xmlns:w="http://schemas.openxmlformats.org/wordprocessingml/2006/main" xmlns:w14="http://schemas.microsoft.com/office/word/2010/wordml" xmlns:w15="http://schemas.microsoft.com/office/word/2012/wordml" xmlns:w16cex="http://schemas.microsoft.com/office/word/2018/wordml/cex" xmlns:w16cid="http://schemas.microsoft.com/office/word/2016/wordml/cid" xmlns:w16="http://schemas.microsoft.com/office/word/2018/wordml" xmlns:w16du="http://schemas.microsoft.com/office/word/2023/wordml/word16du" xmlns:w16sdtdh="http://schemas.microsoft.com/office/word/2020/wordml/sdtdatahash" xmlns:w16se="http://schemas.microsoft.com/office/word/2015/wordml/symex" xmlns:wpg="http://schemas.microsoft.com/office/word/2010/wordprocessingGroup" xmlns:wpi="http://schemas.microsoft.com/office/word/2010/wordprocessingInk" xmlns:wne="http://schemas.microsoft.com/office/word/2006/wordml" xmlns:wps="http://schemas.microsoft.com/office/word/2010/wordprocessingShape" mc:Ignorable="w14 w15 w16se w16cid w16 w16cex w16sdtdh wp14">
   <w:p>
     <w:pPr>
-      <w:pStyle w:val="Voettekst"/>
+      <w:pStyle w:val="Footer"/>
     </w:pPr>
     <w:r>
       <w:fldChar w:fldCharType="begin"/>
@@ -15025,7 +14494,7 @@
       <w:rPr>
         <w:noProof/>
       </w:rPr>
-      <w:instrText>28</w:instrText>
+      <w:instrText>15</w:instrText>
     </w:r>
     <w:r>
       <w:fldChar w:fldCharType="end"/>
@@ -15049,7 +14518,7 @@
       <w:rPr>
         <w:noProof/>
       </w:rPr>
-      <w:instrText>28</w:instrText>
+      <w:instrText>15</w:instrText>
     </w:r>
     <w:r>
       <w:fldChar w:fldCharType="end"/>
@@ -15061,7 +14530,7 @@
       <w:rPr>
         <w:noProof/>
       </w:rPr>
-      <w:t>28</w:t>
+      <w:t>15</w:t>
     </w:r>
     <w:r>
       <w:fldChar w:fldCharType="end"/>
@@ -16559,16 +16028,16 @@
     <w:lsdException w:name="Unresolved Mention" w:semiHidden="1" w:unhideWhenUsed="1"/>
     <w:lsdException w:name="Smart Link" w:semiHidden="1" w:unhideWhenUsed="1"/>
   </w:latentStyles>
-  <w:style w:type="paragraph" w:default="1" w:styleId="Standaard">
+  <w:style w:type="paragraph" w:default="1" w:styleId="Normal">
     <w:name w:val="Normal"/>
     <w:qFormat/>
     <w:rsid w:val="00310F6B"/>
   </w:style>
-  <w:style w:type="paragraph" w:styleId="Kop1">
+  <w:style w:type="paragraph" w:styleId="Heading1">
     <w:name w:val="heading 1"/>
-    <w:basedOn w:val="Standaard"/>
-    <w:next w:val="Standaard"/>
-    <w:link w:val="Kop1Char"/>
+    <w:basedOn w:val="Normal"/>
+    <w:next w:val="Normal"/>
+    <w:link w:val="Heading1Char"/>
     <w:uiPriority w:val="9"/>
     <w:qFormat/>
     <w:rsid w:val="00DD35C2"/>
@@ -16585,11 +16054,11 @@
       <w:szCs w:val="32"/>
     </w:rPr>
   </w:style>
-  <w:style w:type="paragraph" w:styleId="Kop2">
+  <w:style w:type="paragraph" w:styleId="Heading2">
     <w:name w:val="heading 2"/>
-    <w:basedOn w:val="Standaard"/>
-    <w:next w:val="Standaard"/>
-    <w:link w:val="Kop2Char"/>
+    <w:basedOn w:val="Normal"/>
+    <w:next w:val="Normal"/>
+    <w:link w:val="Heading2Char"/>
     <w:uiPriority w:val="9"/>
     <w:unhideWhenUsed/>
     <w:qFormat/>
@@ -16607,11 +16076,11 @@
       <w:szCs w:val="26"/>
     </w:rPr>
   </w:style>
-  <w:style w:type="paragraph" w:styleId="Kop3">
+  <w:style w:type="paragraph" w:styleId="Heading3">
     <w:name w:val="heading 3"/>
-    <w:basedOn w:val="Standaard"/>
-    <w:next w:val="Standaard"/>
-    <w:link w:val="Kop3Char"/>
+    <w:basedOn w:val="Normal"/>
+    <w:next w:val="Normal"/>
+    <w:link w:val="Heading3Char"/>
     <w:uiPriority w:val="9"/>
     <w:unhideWhenUsed/>
     <w:qFormat/>
@@ -16629,13 +16098,13 @@
       <w:szCs w:val="24"/>
     </w:rPr>
   </w:style>
-  <w:style w:type="character" w:default="1" w:styleId="Standaardalinea-lettertype">
+  <w:style w:type="character" w:default="1" w:styleId="DefaultParagraphFont">
     <w:name w:val="Default Paragraph Font"/>
     <w:uiPriority w:val="1"/>
     <w:semiHidden/>
     <w:unhideWhenUsed/>
   </w:style>
-  <w:style w:type="table" w:default="1" w:styleId="Standaardtabel">
+  <w:style w:type="table" w:default="1" w:styleId="TableNormal">
     <w:name w:val="Normal Table"/>
     <w:uiPriority w:val="99"/>
     <w:semiHidden/>
@@ -16650,17 +16119,17 @@
       </w:tblCellMar>
     </w:tblPr>
   </w:style>
-  <w:style w:type="numbering" w:default="1" w:styleId="Geenlijst">
+  <w:style w:type="numbering" w:default="1" w:styleId="NoList">
     <w:name w:val="No List"/>
     <w:uiPriority w:val="99"/>
     <w:semiHidden/>
     <w:unhideWhenUsed/>
   </w:style>
-  <w:style w:type="paragraph" w:styleId="Titel">
+  <w:style w:type="paragraph" w:styleId="Title">
     <w:name w:val="Title"/>
-    <w:basedOn w:val="Standaard"/>
-    <w:next w:val="Standaard"/>
-    <w:link w:val="TitelChar"/>
+    <w:basedOn w:val="Normal"/>
+    <w:next w:val="Normal"/>
+    <w:link w:val="TitleChar"/>
     <w:uiPriority w:val="10"/>
     <w:qFormat/>
     <w:rsid w:val="00F86109"/>
@@ -16676,10 +16145,10 @@
       <w:szCs w:val="56"/>
     </w:rPr>
   </w:style>
-  <w:style w:type="character" w:customStyle="1" w:styleId="TitelChar">
-    <w:name w:val="Titel Char"/>
-    <w:basedOn w:val="Standaardalinea-lettertype"/>
-    <w:link w:val="Titel"/>
+  <w:style w:type="character" w:customStyle="1" w:styleId="TitleChar">
+    <w:name w:val="Title Char"/>
+    <w:basedOn w:val="DefaultParagraphFont"/>
+    <w:link w:val="Title"/>
     <w:uiPriority w:val="10"/>
     <w:rsid w:val="00F86109"/>
     <w:rPr>
@@ -16690,10 +16159,10 @@
       <w:szCs w:val="56"/>
     </w:rPr>
   </w:style>
-  <w:style w:type="paragraph" w:styleId="Koptekst">
+  <w:style w:type="paragraph" w:styleId="Header">
     <w:name w:val="header"/>
-    <w:basedOn w:val="Standaard"/>
-    <w:link w:val="KoptekstChar"/>
+    <w:basedOn w:val="Normal"/>
+    <w:link w:val="HeaderChar"/>
     <w:uiPriority w:val="99"/>
     <w:unhideWhenUsed/>
     <w:rsid w:val="00F86109"/>
@@ -16705,17 +16174,17 @@
       <w:spacing w:after="0" w:line="240" w:lineRule="auto"/>
     </w:pPr>
   </w:style>
-  <w:style w:type="character" w:customStyle="1" w:styleId="KoptekstChar">
-    <w:name w:val="Koptekst Char"/>
-    <w:basedOn w:val="Standaardalinea-lettertype"/>
-    <w:link w:val="Koptekst"/>
+  <w:style w:type="character" w:customStyle="1" w:styleId="HeaderChar">
+    <w:name w:val="Header Char"/>
+    <w:basedOn w:val="DefaultParagraphFont"/>
+    <w:link w:val="Header"/>
     <w:uiPriority w:val="99"/>
     <w:rsid w:val="00F86109"/>
   </w:style>
-  <w:style w:type="paragraph" w:styleId="Voettekst">
+  <w:style w:type="paragraph" w:styleId="Footer">
     <w:name w:val="footer"/>
-    <w:basedOn w:val="Standaard"/>
-    <w:link w:val="VoettekstChar"/>
+    <w:basedOn w:val="Normal"/>
+    <w:link w:val="FooterChar"/>
     <w:uiPriority w:val="99"/>
     <w:unhideWhenUsed/>
     <w:rsid w:val="00F86109"/>
@@ -16727,18 +16196,18 @@
       <w:spacing w:after="0" w:line="240" w:lineRule="auto"/>
     </w:pPr>
   </w:style>
-  <w:style w:type="character" w:customStyle="1" w:styleId="VoettekstChar">
-    <w:name w:val="Voettekst Char"/>
-    <w:basedOn w:val="Standaardalinea-lettertype"/>
-    <w:link w:val="Voettekst"/>
+  <w:style w:type="character" w:customStyle="1" w:styleId="FooterChar">
+    <w:name w:val="Footer Char"/>
+    <w:basedOn w:val="DefaultParagraphFont"/>
+    <w:link w:val="Footer"/>
     <w:uiPriority w:val="99"/>
     <w:rsid w:val="00F86109"/>
   </w:style>
-  <w:style w:type="paragraph" w:styleId="Ondertitel">
+  <w:style w:type="paragraph" w:styleId="Subtitle">
     <w:name w:val="Subtitle"/>
-    <w:basedOn w:val="Standaard"/>
-    <w:next w:val="Standaard"/>
-    <w:link w:val="OndertitelChar"/>
+    <w:basedOn w:val="Normal"/>
+    <w:next w:val="Normal"/>
+    <w:link w:val="SubtitleChar"/>
     <w:uiPriority w:val="11"/>
     <w:qFormat/>
     <w:rsid w:val="00DB3025"/>
@@ -16753,10 +16222,10 @@
       <w:spacing w:val="15"/>
     </w:rPr>
   </w:style>
-  <w:style w:type="character" w:customStyle="1" w:styleId="OndertitelChar">
-    <w:name w:val="Ondertitel Char"/>
-    <w:basedOn w:val="Standaardalinea-lettertype"/>
-    <w:link w:val="Ondertitel"/>
+  <w:style w:type="character" w:customStyle="1" w:styleId="SubtitleChar">
+    <w:name w:val="Subtitle Char"/>
+    <w:basedOn w:val="DefaultParagraphFont"/>
+    <w:link w:val="Subtitle"/>
     <w:uiPriority w:val="11"/>
     <w:rsid w:val="00DB3025"/>
     <w:rPr>
@@ -16765,9 +16234,9 @@
       <w:spacing w:val="15"/>
     </w:rPr>
   </w:style>
-  <w:style w:type="character" w:styleId="Verwijzingopmerking">
+  <w:style w:type="character" w:styleId="CommentReference">
     <w:name w:val="annotation reference"/>
-    <w:basedOn w:val="Standaardalinea-lettertype"/>
+    <w:basedOn w:val="DefaultParagraphFont"/>
     <w:uiPriority w:val="99"/>
     <w:semiHidden/>
     <w:unhideWhenUsed/>
@@ -16777,10 +16246,10 @@
       <w:szCs w:val="16"/>
     </w:rPr>
   </w:style>
-  <w:style w:type="paragraph" w:styleId="Tekstopmerking">
+  <w:style w:type="paragraph" w:styleId="CommentText">
     <w:name w:val="annotation text"/>
-    <w:basedOn w:val="Standaard"/>
-    <w:link w:val="TekstopmerkingChar"/>
+    <w:basedOn w:val="Normal"/>
+    <w:link w:val="CommentTextChar"/>
     <w:uiPriority w:val="99"/>
     <w:unhideWhenUsed/>
     <w:rsid w:val="00B734C3"/>
@@ -16792,10 +16261,10 @@
       <w:szCs w:val="20"/>
     </w:rPr>
   </w:style>
-  <w:style w:type="character" w:customStyle="1" w:styleId="TekstopmerkingChar">
-    <w:name w:val="Tekst opmerking Char"/>
-    <w:basedOn w:val="Standaardalinea-lettertype"/>
-    <w:link w:val="Tekstopmerking"/>
+  <w:style w:type="character" w:customStyle="1" w:styleId="CommentTextChar">
+    <w:name w:val="Comment Text Char"/>
+    <w:basedOn w:val="DefaultParagraphFont"/>
+    <w:link w:val="CommentText"/>
     <w:uiPriority w:val="99"/>
     <w:rsid w:val="00B734C3"/>
     <w:rPr>
@@ -16805,11 +16274,11 @@
       <w:lang w:val="nl-NL"/>
     </w:rPr>
   </w:style>
-  <w:style w:type="paragraph" w:styleId="Onderwerpvanopmerking">
+  <w:style w:type="paragraph" w:styleId="CommentSubject">
     <w:name w:val="annotation subject"/>
-    <w:basedOn w:val="Tekstopmerking"/>
-    <w:next w:val="Tekstopmerking"/>
-    <w:link w:val="OnderwerpvanopmerkingChar"/>
+    <w:basedOn w:val="CommentText"/>
+    <w:next w:val="CommentText"/>
+    <w:link w:val="CommentSubjectChar"/>
     <w:uiPriority w:val="99"/>
     <w:semiHidden/>
     <w:unhideWhenUsed/>
@@ -16819,10 +16288,10 @@
       <w:bCs/>
     </w:rPr>
   </w:style>
-  <w:style w:type="character" w:customStyle="1" w:styleId="OnderwerpvanopmerkingChar">
-    <w:name w:val="Onderwerp van opmerking Char"/>
-    <w:basedOn w:val="TekstopmerkingChar"/>
-    <w:link w:val="Onderwerpvanopmerking"/>
+  <w:style w:type="character" w:customStyle="1" w:styleId="CommentSubjectChar">
+    <w:name w:val="Comment Subject Char"/>
+    <w:basedOn w:val="CommentTextChar"/>
+    <w:link w:val="CommentSubject"/>
     <w:uiPriority w:val="99"/>
     <w:semiHidden/>
     <w:rsid w:val="00B734C3"/>
@@ -16835,9 +16304,9 @@
       <w:lang w:val="nl-NL"/>
     </w:rPr>
   </w:style>
-  <w:style w:type="table" w:styleId="Tabelraster">
+  <w:style w:type="table" w:styleId="TableGrid">
     <w:name w:val="Table Grid"/>
-    <w:basedOn w:val="Standaardtabel"/>
+    <w:basedOn w:val="TableNormal"/>
     <w:uiPriority w:val="39"/>
     <w:rsid w:val="00134D34"/>
     <w:pPr>
@@ -16854,9 +16323,9 @@
       </w:tblBorders>
     </w:tblPr>
   </w:style>
-  <w:style w:type="paragraph" w:styleId="Lijstalinea">
+  <w:style w:type="paragraph" w:styleId="ListParagraph">
     <w:name w:val="List Paragraph"/>
-    <w:basedOn w:val="Standaard"/>
+    <w:basedOn w:val="Normal"/>
     <w:qFormat/>
     <w:rsid w:val="00DD35C2"/>
     <w:pPr>
@@ -16864,9 +16333,9 @@
       <w:contextualSpacing/>
     </w:pPr>
   </w:style>
-  <w:style w:type="character" w:styleId="Subtielebenadrukking">
+  <w:style w:type="character" w:styleId="SubtleEmphasis">
     <w:name w:val="Subtle Emphasis"/>
-    <w:basedOn w:val="Standaardalinea-lettertype"/>
+    <w:basedOn w:val="DefaultParagraphFont"/>
     <w:uiPriority w:val="19"/>
     <w:qFormat/>
     <w:rsid w:val="00DD35C2"/>
@@ -16876,10 +16345,10 @@
       <w:color w:val="404040" w:themeColor="text1" w:themeTint="BF"/>
     </w:rPr>
   </w:style>
-  <w:style w:type="character" w:customStyle="1" w:styleId="Kop1Char">
-    <w:name w:val="Kop 1 Char"/>
-    <w:basedOn w:val="Standaardalinea-lettertype"/>
-    <w:link w:val="Kop1"/>
+  <w:style w:type="character" w:customStyle="1" w:styleId="Heading1Char">
+    <w:name w:val="Heading 1 Char"/>
+    <w:basedOn w:val="DefaultParagraphFont"/>
+    <w:link w:val="Heading1"/>
     <w:uiPriority w:val="9"/>
     <w:rsid w:val="00DD35C2"/>
     <w:rPr>
@@ -16891,10 +16360,10 @@
       <w:lang w:val="nl-NL"/>
     </w:rPr>
   </w:style>
-  <w:style w:type="paragraph" w:styleId="Inhopg1">
+  <w:style w:type="paragraph" w:styleId="TOC1">
     <w:name w:val="toc 1"/>
-    <w:basedOn w:val="Standaard"/>
-    <w:next w:val="Standaard"/>
+    <w:basedOn w:val="Normal"/>
+    <w:next w:val="Normal"/>
     <w:autoRedefine/>
     <w:uiPriority w:val="39"/>
     <w:unhideWhenUsed/>
@@ -16911,10 +16380,10 @@
       <w:szCs w:val="24"/>
     </w:rPr>
   </w:style>
-  <w:style w:type="paragraph" w:styleId="Inhopg2">
+  <w:style w:type="paragraph" w:styleId="TOC2">
     <w:name w:val="toc 2"/>
-    <w:basedOn w:val="Standaard"/>
-    <w:next w:val="Standaard"/>
+    <w:basedOn w:val="Normal"/>
+    <w:next w:val="Normal"/>
     <w:autoRedefine/>
     <w:uiPriority w:val="39"/>
     <w:unhideWhenUsed/>
@@ -16930,10 +16399,10 @@
       <w:szCs w:val="20"/>
     </w:rPr>
   </w:style>
-  <w:style w:type="paragraph" w:styleId="Inhopg3">
+  <w:style w:type="paragraph" w:styleId="TOC3">
     <w:name w:val="toc 3"/>
-    <w:basedOn w:val="Standaard"/>
-    <w:next w:val="Standaard"/>
+    <w:basedOn w:val="Normal"/>
+    <w:next w:val="Normal"/>
     <w:autoRedefine/>
     <w:uiPriority w:val="39"/>
     <w:unhideWhenUsed/>
@@ -16948,10 +16417,10 @@
       <w:szCs w:val="20"/>
     </w:rPr>
   </w:style>
-  <w:style w:type="paragraph" w:styleId="Inhopg4">
+  <w:style w:type="paragraph" w:styleId="TOC4">
     <w:name w:val="toc 4"/>
-    <w:basedOn w:val="Standaard"/>
-    <w:next w:val="Standaard"/>
+    <w:basedOn w:val="Normal"/>
+    <w:next w:val="Normal"/>
     <w:autoRedefine/>
     <w:uiPriority w:val="39"/>
     <w:unhideWhenUsed/>
@@ -16966,10 +16435,10 @@
       <w:szCs w:val="20"/>
     </w:rPr>
   </w:style>
-  <w:style w:type="paragraph" w:styleId="Inhopg5">
+  <w:style w:type="paragraph" w:styleId="TOC5">
     <w:name w:val="toc 5"/>
-    <w:basedOn w:val="Standaard"/>
-    <w:next w:val="Standaard"/>
+    <w:basedOn w:val="Normal"/>
+    <w:next w:val="Normal"/>
     <w:autoRedefine/>
     <w:uiPriority w:val="39"/>
     <w:unhideWhenUsed/>
@@ -16984,10 +16453,10 @@
       <w:szCs w:val="20"/>
     </w:rPr>
   </w:style>
-  <w:style w:type="paragraph" w:styleId="Inhopg6">
+  <w:style w:type="paragraph" w:styleId="TOC6">
     <w:name w:val="toc 6"/>
-    <w:basedOn w:val="Standaard"/>
-    <w:next w:val="Standaard"/>
+    <w:basedOn w:val="Normal"/>
+    <w:next w:val="Normal"/>
     <w:autoRedefine/>
     <w:uiPriority w:val="39"/>
     <w:unhideWhenUsed/>
@@ -17002,10 +16471,10 @@
       <w:szCs w:val="20"/>
     </w:rPr>
   </w:style>
-  <w:style w:type="paragraph" w:styleId="Inhopg7">
+  <w:style w:type="paragraph" w:styleId="TOC7">
     <w:name w:val="toc 7"/>
-    <w:basedOn w:val="Standaard"/>
-    <w:next w:val="Standaard"/>
+    <w:basedOn w:val="Normal"/>
+    <w:next w:val="Normal"/>
     <w:autoRedefine/>
     <w:uiPriority w:val="39"/>
     <w:unhideWhenUsed/>
@@ -17020,10 +16489,10 @@
       <w:szCs w:val="20"/>
     </w:rPr>
   </w:style>
-  <w:style w:type="paragraph" w:styleId="Inhopg8">
+  <w:style w:type="paragraph" w:styleId="TOC8">
     <w:name w:val="toc 8"/>
-    <w:basedOn w:val="Standaard"/>
-    <w:next w:val="Standaard"/>
+    <w:basedOn w:val="Normal"/>
+    <w:next w:val="Normal"/>
     <w:autoRedefine/>
     <w:uiPriority w:val="39"/>
     <w:unhideWhenUsed/>
@@ -17038,10 +16507,10 @@
       <w:szCs w:val="20"/>
     </w:rPr>
   </w:style>
-  <w:style w:type="paragraph" w:styleId="Inhopg9">
+  <w:style w:type="paragraph" w:styleId="TOC9">
     <w:name w:val="toc 9"/>
-    <w:basedOn w:val="Standaard"/>
-    <w:next w:val="Standaard"/>
+    <w:basedOn w:val="Normal"/>
+    <w:next w:val="Normal"/>
     <w:autoRedefine/>
     <w:uiPriority w:val="39"/>
     <w:unhideWhenUsed/>
@@ -17058,7 +16527,7 @@
   </w:style>
   <w:style w:type="character" w:styleId="Hyperlink">
     <w:name w:val="Hyperlink"/>
-    <w:basedOn w:val="Standaardalinea-lettertype"/>
+    <w:basedOn w:val="DefaultParagraphFont"/>
     <w:uiPriority w:val="99"/>
     <w:unhideWhenUsed/>
     <w:rsid w:val="00E048DD"/>
@@ -17067,10 +16536,10 @@
       <w:u w:val="single"/>
     </w:rPr>
   </w:style>
-  <w:style w:type="character" w:customStyle="1" w:styleId="Kop2Char">
-    <w:name w:val="Kop 2 Char"/>
-    <w:basedOn w:val="Standaardalinea-lettertype"/>
-    <w:link w:val="Kop2"/>
+  <w:style w:type="character" w:customStyle="1" w:styleId="Heading2Char">
+    <w:name w:val="Heading 2 Char"/>
+    <w:basedOn w:val="DefaultParagraphFont"/>
+    <w:link w:val="Heading2"/>
     <w:uiPriority w:val="9"/>
     <w:rsid w:val="00E048DD"/>
     <w:rPr>
@@ -17082,10 +16551,10 @@
       <w:lang w:val="nl-NL"/>
     </w:rPr>
   </w:style>
-  <w:style w:type="character" w:customStyle="1" w:styleId="Kop3Char">
-    <w:name w:val="Kop 3 Char"/>
-    <w:basedOn w:val="Standaardalinea-lettertype"/>
-    <w:link w:val="Kop3"/>
+  <w:style w:type="character" w:customStyle="1" w:styleId="Heading3Char">
+    <w:name w:val="Heading 3 Char"/>
+    <w:basedOn w:val="DefaultParagraphFont"/>
+    <w:link w:val="Heading3"/>
     <w:uiPriority w:val="9"/>
     <w:rsid w:val="004D7855"/>
     <w:rPr>
@@ -17097,7 +16566,7 @@
       <w:lang w:val="nl-NL"/>
     </w:rPr>
   </w:style>
-  <w:style w:type="paragraph" w:styleId="Revisie">
+  <w:style w:type="paragraph" w:styleId="Revision">
     <w:name w:val="Revision"/>
     <w:hidden/>
     <w:uiPriority w:val="99"/>

</xml_diff>